<commit_message>
2017-03-21 home update doc
</commit_message>
<xml_diff>
--- a/doc/数字化门店系统后端代码结构说明书.docx
+++ b/doc/数字化门店系统后端代码结构说明书.docx
@@ -331,7 +331,7 @@
     </w:p>
     <w:p>
       <w:pPr>
-        <w:jc w:val="center"/>
+        <w:jc w:val="both"/>
         <w:rPr>
           <w:rStyle w:val="4"/>
           <w:rFonts w:hint="eastAsia" w:ascii="楷体" w:hAnsi="楷体" w:eastAsia="楷体" w:cs="楷体"/>
@@ -359,7 +359,7 @@
     </w:p>
     <w:p>
       <w:pPr>
-        <w:ind w:left="1680" w:leftChars="0" w:firstLine="420" w:firstLineChars="0"/>
+        <w:ind w:left="1680" w:leftChars="0" w:firstLine="0" w:firstLineChars="0"/>
         <w:jc w:val="left"/>
         <w:rPr>
           <w:rStyle w:val="4"/>
@@ -373,6 +373,7 @@
           <w:lang w:val="en-US" w:eastAsia="zh-CN"/>
         </w:rPr>
       </w:pPr>
+      <w:bookmarkStart w:id="0" w:name="_GoBack"/>
       <w:r>
         <w:rPr>
           <w:rStyle w:val="4"/>
@@ -385,12 +386,12 @@
           <w:szCs w:val="32"/>
           <w:lang w:val="en-US" w:eastAsia="zh-CN"/>
         </w:rPr>
-        <w:t>需求方：</w:t>
-      </w:r>
-    </w:p>
-    <w:p>
-      <w:pPr>
-        <w:ind w:left="1680" w:leftChars="0" w:firstLine="420" w:firstLineChars="0"/>
+        <w:t>版本：     v0.0.1beta</w:t>
+      </w:r>
+    </w:p>
+    <w:p>
+      <w:pPr>
+        <w:ind w:left="1680" w:leftChars="0" w:firstLine="0" w:firstLineChars="0"/>
         <w:jc w:val="left"/>
         <w:rPr>
           <w:rStyle w:val="4"/>
@@ -416,12 +417,12 @@
           <w:szCs w:val="32"/>
           <w:lang w:val="en-US" w:eastAsia="zh-CN"/>
         </w:rPr>
-        <w:t>供应方：   王琦智</w:t>
-      </w:r>
-    </w:p>
-    <w:p>
-      <w:pPr>
-        <w:ind w:left="1680" w:leftChars="0" w:firstLine="420" w:firstLineChars="0"/>
+        <w:t>需求方：   深圳前海万事恒科技有限公司</w:t>
+      </w:r>
+    </w:p>
+    <w:p>
+      <w:pPr>
+        <w:ind w:left="1680" w:leftChars="0" w:firstLine="0" w:firstLineChars="0"/>
         <w:jc w:val="left"/>
         <w:rPr>
           <w:rStyle w:val="4"/>
@@ -447,12 +448,13 @@
           <w:szCs w:val="32"/>
           <w:lang w:val="en-US" w:eastAsia="zh-CN"/>
         </w:rPr>
-        <w:t>文档作者： 王琦智</w:t>
-      </w:r>
-    </w:p>
-    <w:p>
-      <w:pPr>
-        <w:ind w:left="1680" w:leftChars="0" w:firstLine="420" w:firstLineChars="0"/>
+        <w:t>供应方：   王琦智</w:t>
+      </w:r>
+    </w:p>
+    <w:p>
+      <w:pPr>
+        <w:ind w:left="1680" w:leftChars="0" w:firstLine="0" w:firstLineChars="0"/>
+        <w:jc w:val="left"/>
         <w:rPr>
           <w:rStyle w:val="4"/>
           <w:rFonts w:hint="eastAsia" w:ascii="楷体" w:hAnsi="楷体" w:eastAsia="楷体" w:cs="楷体"/>
@@ -477,9 +479,40 @@
           <w:szCs w:val="32"/>
           <w:lang w:val="en-US" w:eastAsia="zh-CN"/>
         </w:rPr>
-        <w:t>成文日期： 2017年3月28日</w:t>
-      </w:r>
-    </w:p>
+        <w:t>文档作者： 王琦智</w:t>
+      </w:r>
+    </w:p>
+    <w:p>
+      <w:pPr>
+        <w:ind w:left="1680" w:leftChars="0" w:firstLine="0" w:firstLineChars="0"/>
+        <w:rPr>
+          <w:rStyle w:val="4"/>
+          <w:rFonts w:hint="eastAsia" w:ascii="楷体" w:hAnsi="楷体" w:eastAsia="楷体" w:cs="楷体"/>
+          <w:b w:val="0"/>
+          <w:bCs/>
+          <w:i w:val="0"/>
+          <w:iCs w:val="0"/>
+          <w:sz w:val="32"/>
+          <w:szCs w:val="32"/>
+          <w:lang w:val="en-US" w:eastAsia="zh-CN"/>
+        </w:rPr>
+      </w:pPr>
+      <w:r>
+        <w:rPr>
+          <w:rStyle w:val="4"/>
+          <w:rFonts w:hint="eastAsia" w:ascii="楷体" w:hAnsi="楷体" w:eastAsia="楷体" w:cs="楷体"/>
+          <w:b w:val="0"/>
+          <w:bCs/>
+          <w:i w:val="0"/>
+          <w:iCs w:val="0"/>
+          <w:sz w:val="32"/>
+          <w:szCs w:val="32"/>
+          <w:lang w:val="en-US" w:eastAsia="zh-CN"/>
+        </w:rPr>
+        <w:t>成文日期： 2017年3月20日</w:t>
+      </w:r>
+    </w:p>
+    <w:bookmarkEnd w:id="0"/>
     <w:p>
       <w:pPr>
         <w:ind w:left="1680" w:leftChars="0" w:firstLine="420" w:firstLineChars="0"/>
@@ -559,7 +592,7 @@
           <w:szCs w:val="36"/>
           <w:lang w:val="en-US" w:eastAsia="zh-CN"/>
         </w:rPr>
-        <w:t>后端代码层级与包说明</w:t>
+        <w:t>后端代码包、类及文件说明</w:t>
       </w:r>
     </w:p>
     <w:p>
@@ -573,21 +606,21 @@
         <w:rPr>
           <w:rStyle w:val="4"/>
           <w:rFonts w:hint="eastAsia" w:ascii="楷体" w:hAnsi="楷体" w:eastAsia="楷体" w:cs="楷体"/>
-          <w:b/>
-          <w:bCs w:val="0"/>
-          <w:i w:val="0"/>
-          <w:iCs w:val="0"/>
-          <w:sz w:val="30"/>
-          <w:szCs w:val="30"/>
-          <w:lang w:val="en-US" w:eastAsia="zh-CN"/>
-        </w:rPr>
-      </w:pPr>
-      <w:r>
-        <w:rPr>
-          <w:rStyle w:val="4"/>
-          <w:rFonts w:hint="eastAsia" w:ascii="楷体" w:hAnsi="楷体" w:eastAsia="楷体" w:cs="楷体"/>
-          <w:b/>
-          <w:bCs w:val="0"/>
+          <w:b w:val="0"/>
+          <w:bCs/>
+          <w:i w:val="0"/>
+          <w:iCs w:val="0"/>
+          <w:sz w:val="30"/>
+          <w:szCs w:val="30"/>
+          <w:lang w:val="en-US" w:eastAsia="zh-CN"/>
+        </w:rPr>
+      </w:pPr>
+      <w:r>
+        <w:rPr>
+          <w:rStyle w:val="4"/>
+          <w:rFonts w:hint="eastAsia" w:ascii="楷体" w:hAnsi="楷体" w:eastAsia="楷体" w:cs="楷体"/>
+          <w:b w:val="0"/>
+          <w:bCs/>
           <w:i w:val="0"/>
           <w:iCs w:val="0"/>
           <w:sz w:val="30"/>
@@ -608,8 +641,8 @@
         <w:rPr>
           <w:rStyle w:val="4"/>
           <w:rFonts w:hint="eastAsia" w:ascii="楷体" w:hAnsi="楷体" w:eastAsia="楷体" w:cs="楷体"/>
-          <w:b/>
-          <w:bCs w:val="0"/>
+          <w:b w:val="0"/>
+          <w:bCs/>
           <w:i w:val="0"/>
           <w:iCs w:val="0"/>
           <w:sz w:val="30"/>
@@ -629,21 +662,21 @@
         <w:rPr>
           <w:rStyle w:val="4"/>
           <w:rFonts w:hint="eastAsia" w:ascii="楷体" w:hAnsi="楷体" w:eastAsia="楷体" w:cs="楷体"/>
-          <w:b/>
-          <w:bCs w:val="0"/>
-          <w:i w:val="0"/>
-          <w:iCs w:val="0"/>
-          <w:sz w:val="30"/>
-          <w:szCs w:val="30"/>
-          <w:lang w:val="en-US" w:eastAsia="zh-CN"/>
-        </w:rPr>
-      </w:pPr>
-      <w:r>
-        <w:rPr>
-          <w:rStyle w:val="4"/>
-          <w:rFonts w:hint="eastAsia" w:ascii="楷体" w:hAnsi="楷体" w:eastAsia="楷体" w:cs="楷体"/>
-          <w:b/>
-          <w:bCs w:val="0"/>
+          <w:b w:val="0"/>
+          <w:bCs/>
+          <w:i w:val="0"/>
+          <w:iCs w:val="0"/>
+          <w:sz w:val="30"/>
+          <w:szCs w:val="30"/>
+          <w:lang w:val="en-US" w:eastAsia="zh-CN"/>
+        </w:rPr>
+      </w:pPr>
+      <w:r>
+        <w:rPr>
+          <w:rStyle w:val="4"/>
+          <w:rFonts w:hint="eastAsia" w:ascii="楷体" w:hAnsi="楷体" w:eastAsia="楷体" w:cs="楷体"/>
+          <w:b w:val="0"/>
+          <w:bCs/>
           <w:i w:val="0"/>
           <w:iCs w:val="0"/>
           <w:sz w:val="30"/>
@@ -664,28 +697,28 @@
         <w:rPr>
           <w:rStyle w:val="4"/>
           <w:rFonts w:hint="eastAsia" w:ascii="楷体" w:hAnsi="楷体" w:eastAsia="楷体" w:cs="楷体"/>
-          <w:b/>
-          <w:bCs w:val="0"/>
-          <w:i w:val="0"/>
-          <w:iCs w:val="0"/>
-          <w:sz w:val="30"/>
-          <w:szCs w:val="30"/>
-          <w:lang w:val="en-US" w:eastAsia="zh-CN"/>
-        </w:rPr>
-      </w:pPr>
-      <w:r>
-        <w:rPr>
-          <w:rStyle w:val="4"/>
-          <w:rFonts w:hint="eastAsia" w:ascii="楷体" w:hAnsi="楷体" w:eastAsia="楷体" w:cs="楷体"/>
-          <w:b/>
-          <w:bCs w:val="0"/>
-          <w:i w:val="0"/>
-          <w:iCs w:val="0"/>
-          <w:sz w:val="30"/>
-          <w:szCs w:val="30"/>
-          <w:lang w:val="en-US" w:eastAsia="zh-CN"/>
-        </w:rPr>
-        <w:t>数据库持久层使用MyBits框架，此框架为半自动框架，为后续横向、纵向拆表提供可能性。</w:t>
+          <w:b w:val="0"/>
+          <w:bCs/>
+          <w:i w:val="0"/>
+          <w:iCs w:val="0"/>
+          <w:sz w:val="30"/>
+          <w:szCs w:val="30"/>
+          <w:lang w:val="en-US" w:eastAsia="zh-CN"/>
+        </w:rPr>
+      </w:pPr>
+      <w:r>
+        <w:rPr>
+          <w:rStyle w:val="4"/>
+          <w:rFonts w:hint="eastAsia" w:ascii="楷体" w:hAnsi="楷体" w:eastAsia="楷体" w:cs="楷体"/>
+          <w:b w:val="0"/>
+          <w:bCs/>
+          <w:i w:val="0"/>
+          <w:iCs w:val="0"/>
+          <w:sz w:val="30"/>
+          <w:szCs w:val="30"/>
+          <w:lang w:val="en-US" w:eastAsia="zh-CN"/>
+        </w:rPr>
+        <w:t>数据库持久层使用Mybits框架，此框架为半自动框架，为后续横向、纵向拆表提供可能性。</w:t>
       </w:r>
     </w:p>
     <w:p>
@@ -699,21 +732,21 @@
         <w:rPr>
           <w:rStyle w:val="4"/>
           <w:rFonts w:hint="eastAsia" w:ascii="楷体" w:hAnsi="楷体" w:eastAsia="楷体" w:cs="楷体"/>
-          <w:b/>
-          <w:bCs w:val="0"/>
-          <w:i w:val="0"/>
-          <w:iCs w:val="0"/>
-          <w:sz w:val="30"/>
-          <w:szCs w:val="30"/>
-          <w:lang w:val="en-US" w:eastAsia="zh-CN"/>
-        </w:rPr>
-      </w:pPr>
-      <w:r>
-        <w:rPr>
-          <w:rStyle w:val="4"/>
-          <w:rFonts w:hint="eastAsia" w:ascii="楷体" w:hAnsi="楷体" w:eastAsia="楷体" w:cs="楷体"/>
-          <w:b/>
-          <w:bCs w:val="0"/>
+          <w:b w:val="0"/>
+          <w:bCs/>
+          <w:i w:val="0"/>
+          <w:iCs w:val="0"/>
+          <w:sz w:val="30"/>
+          <w:szCs w:val="30"/>
+          <w:lang w:val="en-US" w:eastAsia="zh-CN"/>
+        </w:rPr>
+      </w:pPr>
+      <w:r>
+        <w:rPr>
+          <w:rStyle w:val="4"/>
+          <w:rFonts w:hint="eastAsia" w:ascii="楷体" w:hAnsi="楷体" w:eastAsia="楷体" w:cs="楷体"/>
+          <w:b w:val="0"/>
+          <w:bCs/>
           <w:i w:val="0"/>
           <w:iCs w:val="0"/>
           <w:sz w:val="30"/>
@@ -734,21 +767,21 @@
         <w:rPr>
           <w:rStyle w:val="4"/>
           <w:rFonts w:hint="eastAsia" w:ascii="楷体" w:hAnsi="楷体" w:eastAsia="楷体" w:cs="楷体"/>
-          <w:b/>
-          <w:bCs w:val="0"/>
-          <w:i w:val="0"/>
-          <w:iCs w:val="0"/>
-          <w:sz w:val="30"/>
-          <w:szCs w:val="30"/>
-          <w:lang w:val="en-US" w:eastAsia="zh-CN"/>
-        </w:rPr>
-      </w:pPr>
-      <w:r>
-        <w:rPr>
-          <w:rStyle w:val="4"/>
-          <w:rFonts w:hint="eastAsia" w:ascii="楷体" w:hAnsi="楷体" w:eastAsia="楷体" w:cs="楷体"/>
-          <w:b/>
-          <w:bCs w:val="0"/>
+          <w:b w:val="0"/>
+          <w:bCs/>
+          <w:i w:val="0"/>
+          <w:iCs w:val="0"/>
+          <w:sz w:val="30"/>
+          <w:szCs w:val="30"/>
+          <w:lang w:val="en-US" w:eastAsia="zh-CN"/>
+        </w:rPr>
+      </w:pPr>
+      <w:r>
+        <w:rPr>
+          <w:rStyle w:val="4"/>
+          <w:rFonts w:hint="eastAsia" w:ascii="楷体" w:hAnsi="楷体" w:eastAsia="楷体" w:cs="楷体"/>
+          <w:b w:val="0"/>
+          <w:bCs/>
           <w:i w:val="0"/>
           <w:iCs w:val="0"/>
           <w:sz w:val="30"/>
@@ -769,21 +802,21 @@
         <w:rPr>
           <w:rStyle w:val="4"/>
           <w:rFonts w:hint="eastAsia" w:ascii="楷体" w:hAnsi="楷体" w:eastAsia="楷体" w:cs="楷体"/>
-          <w:b/>
-          <w:bCs w:val="0"/>
-          <w:i w:val="0"/>
-          <w:iCs w:val="0"/>
-          <w:sz w:val="30"/>
-          <w:szCs w:val="30"/>
-          <w:lang w:val="en-US" w:eastAsia="zh-CN"/>
-        </w:rPr>
-      </w:pPr>
-      <w:r>
-        <w:rPr>
-          <w:rStyle w:val="4"/>
-          <w:rFonts w:hint="eastAsia" w:ascii="楷体" w:hAnsi="楷体" w:eastAsia="楷体" w:cs="楷体"/>
-          <w:b/>
-          <w:bCs w:val="0"/>
+          <w:b w:val="0"/>
+          <w:bCs/>
+          <w:i w:val="0"/>
+          <w:iCs w:val="0"/>
+          <w:sz w:val="30"/>
+          <w:szCs w:val="30"/>
+          <w:lang w:val="en-US" w:eastAsia="zh-CN"/>
+        </w:rPr>
+      </w:pPr>
+      <w:r>
+        <w:rPr>
+          <w:rStyle w:val="4"/>
+          <w:rFonts w:hint="eastAsia" w:ascii="楷体" w:hAnsi="楷体" w:eastAsia="楷体" w:cs="楷体"/>
+          <w:b w:val="0"/>
+          <w:bCs/>
           <w:i w:val="0"/>
           <w:iCs w:val="0"/>
           <w:sz w:val="30"/>
@@ -804,21 +837,21 @@
         <w:rPr>
           <w:rStyle w:val="4"/>
           <w:rFonts w:hint="eastAsia" w:ascii="楷体" w:hAnsi="楷体" w:eastAsia="楷体" w:cs="楷体"/>
-          <w:b/>
-          <w:bCs w:val="0"/>
-          <w:i w:val="0"/>
-          <w:iCs w:val="0"/>
-          <w:sz w:val="30"/>
-          <w:szCs w:val="30"/>
-          <w:lang w:val="en-US" w:eastAsia="zh-CN"/>
-        </w:rPr>
-      </w:pPr>
-      <w:r>
-        <w:rPr>
-          <w:rStyle w:val="4"/>
-          <w:rFonts w:hint="eastAsia" w:ascii="楷体" w:hAnsi="楷体" w:eastAsia="楷体" w:cs="楷体"/>
-          <w:b/>
-          <w:bCs w:val="0"/>
+          <w:b w:val="0"/>
+          <w:bCs/>
+          <w:i w:val="0"/>
+          <w:iCs w:val="0"/>
+          <w:sz w:val="30"/>
+          <w:szCs w:val="30"/>
+          <w:lang w:val="en-US" w:eastAsia="zh-CN"/>
+        </w:rPr>
+      </w:pPr>
+      <w:r>
+        <w:rPr>
+          <w:rStyle w:val="4"/>
+          <w:rFonts w:hint="eastAsia" w:ascii="楷体" w:hAnsi="楷体" w:eastAsia="楷体" w:cs="楷体"/>
+          <w:b w:val="0"/>
+          <w:bCs/>
           <w:i w:val="0"/>
           <w:iCs w:val="0"/>
           <w:sz w:val="30"/>
@@ -839,8 +872,8 @@
         <w:rPr>
           <w:rStyle w:val="4"/>
           <w:rFonts w:hint="eastAsia" w:ascii="楷体" w:hAnsi="楷体" w:eastAsia="楷体" w:cs="楷体"/>
-          <w:b/>
-          <w:bCs w:val="0"/>
+          <w:b w:val="0"/>
+          <w:bCs/>
           <w:i w:val="0"/>
           <w:iCs w:val="0"/>
           <w:sz w:val="30"/>
@@ -860,21 +893,21 @@
         <w:rPr>
           <w:rStyle w:val="4"/>
           <w:rFonts w:hint="eastAsia" w:ascii="楷体" w:hAnsi="楷体" w:eastAsia="楷体" w:cs="楷体"/>
-          <w:b/>
-          <w:bCs w:val="0"/>
-          <w:i w:val="0"/>
-          <w:iCs w:val="0"/>
-          <w:sz w:val="30"/>
-          <w:szCs w:val="30"/>
-          <w:lang w:val="en-US" w:eastAsia="zh-CN"/>
-        </w:rPr>
-      </w:pPr>
-      <w:r>
-        <w:rPr>
-          <w:rStyle w:val="4"/>
-          <w:rFonts w:hint="eastAsia" w:ascii="楷体" w:hAnsi="楷体" w:eastAsia="楷体" w:cs="楷体"/>
-          <w:b/>
-          <w:bCs w:val="0"/>
+          <w:b w:val="0"/>
+          <w:bCs/>
+          <w:i w:val="0"/>
+          <w:iCs w:val="0"/>
+          <w:sz w:val="30"/>
+          <w:szCs w:val="30"/>
+          <w:lang w:val="en-US" w:eastAsia="zh-CN"/>
+        </w:rPr>
+      </w:pPr>
+      <w:r>
+        <w:rPr>
+          <w:rStyle w:val="4"/>
+          <w:rFonts w:hint="eastAsia" w:ascii="楷体" w:hAnsi="楷体" w:eastAsia="楷体" w:cs="楷体"/>
+          <w:b w:val="0"/>
+          <w:bCs/>
           <w:i w:val="0"/>
           <w:iCs w:val="0"/>
           <w:sz w:val="30"/>
@@ -890,21 +923,21 @@
         <w:rPr>
           <w:rStyle w:val="4"/>
           <w:rFonts w:hint="eastAsia" w:ascii="楷体" w:hAnsi="楷体" w:eastAsia="楷体" w:cs="楷体"/>
-          <w:b/>
-          <w:bCs w:val="0"/>
-          <w:i w:val="0"/>
-          <w:iCs w:val="0"/>
-          <w:sz w:val="30"/>
-          <w:szCs w:val="30"/>
-          <w:lang w:val="en-US" w:eastAsia="zh-CN"/>
-        </w:rPr>
-      </w:pPr>
-      <w:r>
-        <w:rPr>
-          <w:rStyle w:val="4"/>
-          <w:rFonts w:hint="eastAsia" w:ascii="楷体" w:hAnsi="楷体" w:eastAsia="楷体" w:cs="楷体"/>
-          <w:b/>
-          <w:bCs w:val="0"/>
+          <w:b w:val="0"/>
+          <w:bCs/>
+          <w:i w:val="0"/>
+          <w:iCs w:val="0"/>
+          <w:sz w:val="30"/>
+          <w:szCs w:val="30"/>
+          <w:lang w:val="en-US" w:eastAsia="zh-CN"/>
+        </w:rPr>
+      </w:pPr>
+      <w:r>
+        <w:rPr>
+          <w:rStyle w:val="4"/>
+          <w:rFonts w:hint="eastAsia" w:ascii="楷体" w:hAnsi="楷体" w:eastAsia="楷体" w:cs="楷体"/>
+          <w:b w:val="0"/>
+          <w:bCs/>
           <w:i w:val="0"/>
           <w:iCs w:val="0"/>
           <w:sz w:val="30"/>
@@ -920,21 +953,21 @@
         <w:rPr>
           <w:rStyle w:val="4"/>
           <w:rFonts w:hint="eastAsia" w:ascii="楷体" w:hAnsi="楷体" w:eastAsia="楷体" w:cs="楷体"/>
-          <w:b/>
-          <w:bCs w:val="0"/>
-          <w:i w:val="0"/>
-          <w:iCs w:val="0"/>
-          <w:sz w:val="30"/>
-          <w:szCs w:val="30"/>
-          <w:lang w:val="en-US" w:eastAsia="zh-CN"/>
-        </w:rPr>
-      </w:pPr>
-      <w:r>
-        <w:rPr>
-          <w:rStyle w:val="4"/>
-          <w:rFonts w:hint="eastAsia" w:ascii="楷体" w:hAnsi="楷体" w:eastAsia="楷体" w:cs="楷体"/>
-          <w:b/>
-          <w:bCs w:val="0"/>
+          <w:b w:val="0"/>
+          <w:bCs/>
+          <w:i w:val="0"/>
+          <w:iCs w:val="0"/>
+          <w:sz w:val="30"/>
+          <w:szCs w:val="30"/>
+          <w:lang w:val="en-US" w:eastAsia="zh-CN"/>
+        </w:rPr>
+      </w:pPr>
+      <w:r>
+        <w:rPr>
+          <w:rStyle w:val="4"/>
+          <w:rFonts w:hint="eastAsia" w:ascii="楷体" w:hAnsi="楷体" w:eastAsia="楷体" w:cs="楷体"/>
+          <w:b w:val="0"/>
+          <w:bCs/>
           <w:i w:val="0"/>
           <w:iCs w:val="0"/>
           <w:sz w:val="30"/>
@@ -950,21 +983,21 @@
         <w:rPr>
           <w:rStyle w:val="4"/>
           <w:rFonts w:hint="eastAsia" w:ascii="楷体" w:hAnsi="楷体" w:eastAsia="楷体" w:cs="楷体"/>
-          <w:b/>
-          <w:bCs w:val="0"/>
-          <w:i w:val="0"/>
-          <w:iCs w:val="0"/>
-          <w:sz w:val="30"/>
-          <w:szCs w:val="30"/>
-          <w:lang w:val="en-US" w:eastAsia="zh-CN"/>
-        </w:rPr>
-      </w:pPr>
-      <w:r>
-        <w:rPr>
-          <w:rStyle w:val="4"/>
-          <w:rFonts w:hint="eastAsia" w:ascii="楷体" w:hAnsi="楷体" w:eastAsia="楷体" w:cs="楷体"/>
-          <w:b/>
-          <w:bCs w:val="0"/>
+          <w:b w:val="0"/>
+          <w:bCs/>
+          <w:i w:val="0"/>
+          <w:iCs w:val="0"/>
+          <w:sz w:val="30"/>
+          <w:szCs w:val="30"/>
+          <w:lang w:val="en-US" w:eastAsia="zh-CN"/>
+        </w:rPr>
+      </w:pPr>
+      <w:r>
+        <w:rPr>
+          <w:rStyle w:val="4"/>
+          <w:rFonts w:hint="eastAsia" w:ascii="楷体" w:hAnsi="楷体" w:eastAsia="楷体" w:cs="楷体"/>
+          <w:b w:val="0"/>
+          <w:bCs/>
           <w:i w:val="0"/>
           <w:iCs w:val="0"/>
           <w:sz w:val="30"/>
@@ -980,21 +1013,21 @@
         <w:rPr>
           <w:rStyle w:val="4"/>
           <w:rFonts w:hint="eastAsia" w:ascii="楷体" w:hAnsi="楷体" w:eastAsia="楷体" w:cs="楷体"/>
-          <w:b/>
-          <w:bCs w:val="0"/>
-          <w:i w:val="0"/>
-          <w:iCs w:val="0"/>
-          <w:sz w:val="30"/>
-          <w:szCs w:val="30"/>
-          <w:lang w:val="en-US" w:eastAsia="zh-CN"/>
-        </w:rPr>
-      </w:pPr>
-      <w:r>
-        <w:rPr>
-          <w:rStyle w:val="4"/>
-          <w:rFonts w:hint="eastAsia" w:ascii="楷体" w:hAnsi="楷体" w:eastAsia="楷体" w:cs="楷体"/>
-          <w:b/>
-          <w:bCs w:val="0"/>
+          <w:b w:val="0"/>
+          <w:bCs/>
+          <w:i w:val="0"/>
+          <w:iCs w:val="0"/>
+          <w:sz w:val="30"/>
+          <w:szCs w:val="30"/>
+          <w:lang w:val="en-US" w:eastAsia="zh-CN"/>
+        </w:rPr>
+      </w:pPr>
+      <w:r>
+        <w:rPr>
+          <w:rStyle w:val="4"/>
+          <w:rFonts w:hint="eastAsia" w:ascii="楷体" w:hAnsi="楷体" w:eastAsia="楷体" w:cs="楷体"/>
+          <w:b w:val="0"/>
+          <w:bCs/>
           <w:i w:val="0"/>
           <w:iCs w:val="0"/>
           <w:sz w:val="30"/>
@@ -1010,21 +1043,21 @@
         <w:rPr>
           <w:rStyle w:val="4"/>
           <w:rFonts w:hint="eastAsia" w:ascii="楷体" w:hAnsi="楷体" w:eastAsia="楷体" w:cs="楷体"/>
-          <w:b/>
-          <w:bCs w:val="0"/>
-          <w:i w:val="0"/>
-          <w:iCs w:val="0"/>
-          <w:sz w:val="30"/>
-          <w:szCs w:val="30"/>
-          <w:lang w:val="en-US" w:eastAsia="zh-CN"/>
-        </w:rPr>
-      </w:pPr>
-      <w:r>
-        <w:rPr>
-          <w:rStyle w:val="4"/>
-          <w:rFonts w:hint="eastAsia" w:ascii="楷体" w:hAnsi="楷体" w:eastAsia="楷体" w:cs="楷体"/>
-          <w:b/>
-          <w:bCs w:val="0"/>
+          <w:b w:val="0"/>
+          <w:bCs/>
+          <w:i w:val="0"/>
+          <w:iCs w:val="0"/>
+          <w:sz w:val="30"/>
+          <w:szCs w:val="30"/>
+          <w:lang w:val="en-US" w:eastAsia="zh-CN"/>
+        </w:rPr>
+      </w:pPr>
+      <w:r>
+        <w:rPr>
+          <w:rStyle w:val="4"/>
+          <w:rFonts w:hint="eastAsia" w:ascii="楷体" w:hAnsi="楷体" w:eastAsia="楷体" w:cs="楷体"/>
+          <w:b w:val="0"/>
+          <w:bCs/>
           <w:i w:val="0"/>
           <w:iCs w:val="0"/>
           <w:sz w:val="30"/>
@@ -1040,21 +1073,21 @@
         <w:rPr>
           <w:rStyle w:val="4"/>
           <w:rFonts w:hint="eastAsia" w:ascii="楷体" w:hAnsi="楷体" w:eastAsia="楷体" w:cs="楷体"/>
-          <w:b/>
-          <w:bCs w:val="0"/>
-          <w:i w:val="0"/>
-          <w:iCs w:val="0"/>
-          <w:sz w:val="30"/>
-          <w:szCs w:val="30"/>
-          <w:lang w:val="en-US" w:eastAsia="zh-CN"/>
-        </w:rPr>
-      </w:pPr>
-      <w:r>
-        <w:rPr>
-          <w:rStyle w:val="4"/>
-          <w:rFonts w:hint="eastAsia" w:ascii="楷体" w:hAnsi="楷体" w:eastAsia="楷体" w:cs="楷体"/>
-          <w:b/>
-          <w:bCs w:val="0"/>
+          <w:b w:val="0"/>
+          <w:bCs/>
+          <w:i w:val="0"/>
+          <w:iCs w:val="0"/>
+          <w:sz w:val="30"/>
+          <w:szCs w:val="30"/>
+          <w:lang w:val="en-US" w:eastAsia="zh-CN"/>
+        </w:rPr>
+      </w:pPr>
+      <w:r>
+        <w:rPr>
+          <w:rStyle w:val="4"/>
+          <w:rFonts w:hint="eastAsia" w:ascii="楷体" w:hAnsi="楷体" w:eastAsia="楷体" w:cs="楷体"/>
+          <w:b w:val="0"/>
+          <w:bCs/>
           <w:i w:val="0"/>
           <w:iCs w:val="0"/>
           <w:sz w:val="30"/>
@@ -1070,21 +1103,21 @@
         <w:rPr>
           <w:rStyle w:val="4"/>
           <w:rFonts w:hint="eastAsia" w:ascii="楷体" w:hAnsi="楷体" w:eastAsia="楷体" w:cs="楷体"/>
-          <w:b/>
-          <w:bCs w:val="0"/>
-          <w:i w:val="0"/>
-          <w:iCs w:val="0"/>
-          <w:sz w:val="30"/>
-          <w:szCs w:val="30"/>
-          <w:lang w:val="en-US" w:eastAsia="zh-CN"/>
-        </w:rPr>
-      </w:pPr>
-      <w:r>
-        <w:rPr>
-          <w:rStyle w:val="4"/>
-          <w:rFonts w:hint="eastAsia" w:ascii="楷体" w:hAnsi="楷体" w:eastAsia="楷体" w:cs="楷体"/>
-          <w:b/>
-          <w:bCs w:val="0"/>
+          <w:b w:val="0"/>
+          <w:bCs/>
+          <w:i w:val="0"/>
+          <w:iCs w:val="0"/>
+          <w:sz w:val="30"/>
+          <w:szCs w:val="30"/>
+          <w:lang w:val="en-US" w:eastAsia="zh-CN"/>
+        </w:rPr>
+      </w:pPr>
+      <w:r>
+        <w:rPr>
+          <w:rStyle w:val="4"/>
+          <w:rFonts w:hint="eastAsia" w:ascii="楷体" w:hAnsi="楷体" w:eastAsia="楷体" w:cs="楷体"/>
+          <w:b w:val="0"/>
+          <w:bCs/>
           <w:i w:val="0"/>
           <w:iCs w:val="0"/>
           <w:sz w:val="30"/>
@@ -1100,21 +1133,21 @@
         <w:rPr>
           <w:rStyle w:val="4"/>
           <w:rFonts w:hint="eastAsia" w:ascii="楷体" w:hAnsi="楷体" w:eastAsia="楷体" w:cs="楷体"/>
-          <w:b/>
-          <w:bCs w:val="0"/>
-          <w:i w:val="0"/>
-          <w:iCs w:val="0"/>
-          <w:sz w:val="30"/>
-          <w:szCs w:val="30"/>
-          <w:lang w:val="en-US" w:eastAsia="zh-CN"/>
-        </w:rPr>
-      </w:pPr>
-      <w:r>
-        <w:rPr>
-          <w:rStyle w:val="4"/>
-          <w:rFonts w:hint="eastAsia" w:ascii="楷体" w:hAnsi="楷体" w:eastAsia="楷体" w:cs="楷体"/>
-          <w:b/>
-          <w:bCs w:val="0"/>
+          <w:b w:val="0"/>
+          <w:bCs/>
+          <w:i w:val="0"/>
+          <w:iCs w:val="0"/>
+          <w:sz w:val="30"/>
+          <w:szCs w:val="30"/>
+          <w:lang w:val="en-US" w:eastAsia="zh-CN"/>
+        </w:rPr>
+      </w:pPr>
+      <w:r>
+        <w:rPr>
+          <w:rStyle w:val="4"/>
+          <w:rFonts w:hint="eastAsia" w:ascii="楷体" w:hAnsi="楷体" w:eastAsia="楷体" w:cs="楷体"/>
+          <w:b w:val="0"/>
+          <w:bCs/>
           <w:i w:val="0"/>
           <w:iCs w:val="0"/>
           <w:sz w:val="30"/>
@@ -1130,21 +1163,21 @@
         <w:rPr>
           <w:rStyle w:val="4"/>
           <w:rFonts w:hint="eastAsia" w:ascii="楷体" w:hAnsi="楷体" w:eastAsia="楷体" w:cs="楷体"/>
-          <w:b/>
-          <w:bCs w:val="0"/>
-          <w:i w:val="0"/>
-          <w:iCs w:val="0"/>
-          <w:sz w:val="30"/>
-          <w:szCs w:val="30"/>
-          <w:lang w:val="en-US" w:eastAsia="zh-CN"/>
-        </w:rPr>
-      </w:pPr>
-      <w:r>
-        <w:rPr>
-          <w:rStyle w:val="4"/>
-          <w:rFonts w:hint="eastAsia" w:ascii="楷体" w:hAnsi="楷体" w:eastAsia="楷体" w:cs="楷体"/>
-          <w:b/>
-          <w:bCs w:val="0"/>
+          <w:b w:val="0"/>
+          <w:bCs/>
+          <w:i w:val="0"/>
+          <w:iCs w:val="0"/>
+          <w:sz w:val="30"/>
+          <w:szCs w:val="30"/>
+          <w:lang w:val="en-US" w:eastAsia="zh-CN"/>
+        </w:rPr>
+      </w:pPr>
+      <w:r>
+        <w:rPr>
+          <w:rStyle w:val="4"/>
+          <w:rFonts w:hint="eastAsia" w:ascii="楷体" w:hAnsi="楷体" w:eastAsia="楷体" w:cs="楷体"/>
+          <w:b w:val="0"/>
+          <w:bCs/>
           <w:i w:val="0"/>
           <w:iCs w:val="0"/>
           <w:sz w:val="30"/>
@@ -1160,21 +1193,21 @@
         <w:rPr>
           <w:rStyle w:val="4"/>
           <w:rFonts w:hint="eastAsia" w:ascii="楷体" w:hAnsi="楷体" w:eastAsia="楷体" w:cs="楷体"/>
-          <w:b/>
-          <w:bCs w:val="0"/>
-          <w:i w:val="0"/>
-          <w:iCs w:val="0"/>
-          <w:sz w:val="30"/>
-          <w:szCs w:val="30"/>
-          <w:lang w:val="en-US" w:eastAsia="zh-CN"/>
-        </w:rPr>
-      </w:pPr>
-      <w:r>
-        <w:rPr>
-          <w:rStyle w:val="4"/>
-          <w:rFonts w:hint="eastAsia" w:ascii="楷体" w:hAnsi="楷体" w:eastAsia="楷体" w:cs="楷体"/>
-          <w:b/>
-          <w:bCs w:val="0"/>
+          <w:b w:val="0"/>
+          <w:bCs/>
+          <w:i w:val="0"/>
+          <w:iCs w:val="0"/>
+          <w:sz w:val="30"/>
+          <w:szCs w:val="30"/>
+          <w:lang w:val="en-US" w:eastAsia="zh-CN"/>
+        </w:rPr>
+      </w:pPr>
+      <w:r>
+        <w:rPr>
+          <w:rStyle w:val="4"/>
+          <w:rFonts w:hint="eastAsia" w:ascii="楷体" w:hAnsi="楷体" w:eastAsia="楷体" w:cs="楷体"/>
+          <w:b w:val="0"/>
+          <w:bCs/>
           <w:i w:val="0"/>
           <w:iCs w:val="0"/>
           <w:sz w:val="30"/>
@@ -1190,8 +1223,8 @@
         <w:rPr>
           <w:rStyle w:val="4"/>
           <w:rFonts w:hint="eastAsia" w:ascii="楷体" w:hAnsi="楷体" w:eastAsia="楷体" w:cs="楷体"/>
-          <w:b/>
-          <w:bCs w:val="0"/>
+          <w:b w:val="0"/>
+          <w:bCs/>
           <w:i w:val="0"/>
           <w:iCs w:val="0"/>
           <w:sz w:val="30"/>
@@ -1206,21 +1239,21 @@
         <w:rPr>
           <w:rStyle w:val="4"/>
           <w:rFonts w:hint="eastAsia" w:ascii="楷体" w:hAnsi="楷体" w:eastAsia="楷体" w:cs="楷体"/>
-          <w:b/>
-          <w:bCs w:val="0"/>
-          <w:i w:val="0"/>
-          <w:iCs w:val="0"/>
-          <w:sz w:val="30"/>
-          <w:szCs w:val="30"/>
-          <w:lang w:val="en-US" w:eastAsia="zh-CN"/>
-        </w:rPr>
-      </w:pPr>
-      <w:r>
-        <w:rPr>
-          <w:rStyle w:val="4"/>
-          <w:rFonts w:hint="eastAsia" w:ascii="楷体" w:hAnsi="楷体" w:eastAsia="楷体" w:cs="楷体"/>
-          <w:b/>
-          <w:bCs w:val="0"/>
+          <w:b w:val="0"/>
+          <w:bCs/>
+          <w:i w:val="0"/>
+          <w:iCs w:val="0"/>
+          <w:sz w:val="30"/>
+          <w:szCs w:val="30"/>
+          <w:lang w:val="en-US" w:eastAsia="zh-CN"/>
+        </w:rPr>
+      </w:pPr>
+      <w:r>
+        <w:rPr>
+          <w:rStyle w:val="4"/>
+          <w:rFonts w:hint="eastAsia" w:ascii="楷体" w:hAnsi="楷体" w:eastAsia="楷体" w:cs="楷体"/>
+          <w:b w:val="0"/>
+          <w:bCs/>
           <w:i w:val="0"/>
           <w:iCs w:val="0"/>
           <w:sz w:val="30"/>
@@ -1236,21 +1269,21 @@
         <w:rPr>
           <w:rStyle w:val="4"/>
           <w:rFonts w:hint="eastAsia" w:ascii="楷体" w:hAnsi="楷体" w:eastAsia="楷体" w:cs="楷体"/>
-          <w:b/>
-          <w:bCs w:val="0"/>
-          <w:i w:val="0"/>
-          <w:iCs w:val="0"/>
-          <w:sz w:val="30"/>
-          <w:szCs w:val="30"/>
-          <w:lang w:val="en-US" w:eastAsia="zh-CN"/>
-        </w:rPr>
-      </w:pPr>
-      <w:r>
-        <w:rPr>
-          <w:rStyle w:val="4"/>
-          <w:rFonts w:hint="eastAsia" w:ascii="楷体" w:hAnsi="楷体" w:eastAsia="楷体" w:cs="楷体"/>
-          <w:b/>
-          <w:bCs w:val="0"/>
+          <w:b w:val="0"/>
+          <w:bCs/>
+          <w:i w:val="0"/>
+          <w:iCs w:val="0"/>
+          <w:sz w:val="30"/>
+          <w:szCs w:val="30"/>
+          <w:lang w:val="en-US" w:eastAsia="zh-CN"/>
+        </w:rPr>
+      </w:pPr>
+      <w:r>
+        <w:rPr>
+          <w:rStyle w:val="4"/>
+          <w:rFonts w:hint="eastAsia" w:ascii="楷体" w:hAnsi="楷体" w:eastAsia="楷体" w:cs="楷体"/>
+          <w:b w:val="0"/>
+          <w:bCs/>
           <w:i w:val="0"/>
           <w:iCs w:val="0"/>
           <w:sz w:val="30"/>
@@ -1266,21 +1299,21 @@
         <w:rPr>
           <w:rStyle w:val="4"/>
           <w:rFonts w:hint="eastAsia" w:ascii="楷体" w:hAnsi="楷体" w:eastAsia="楷体" w:cs="楷体"/>
-          <w:b/>
-          <w:bCs w:val="0"/>
-          <w:i w:val="0"/>
-          <w:iCs w:val="0"/>
-          <w:sz w:val="30"/>
-          <w:szCs w:val="30"/>
-          <w:lang w:val="en-US" w:eastAsia="zh-CN"/>
-        </w:rPr>
-      </w:pPr>
-      <w:r>
-        <w:rPr>
-          <w:rStyle w:val="4"/>
-          <w:rFonts w:hint="eastAsia" w:ascii="楷体" w:hAnsi="楷体" w:eastAsia="楷体" w:cs="楷体"/>
-          <w:b/>
-          <w:bCs w:val="0"/>
+          <w:b w:val="0"/>
+          <w:bCs/>
+          <w:i w:val="0"/>
+          <w:iCs w:val="0"/>
+          <w:sz w:val="30"/>
+          <w:szCs w:val="30"/>
+          <w:lang w:val="en-US" w:eastAsia="zh-CN"/>
+        </w:rPr>
+      </w:pPr>
+      <w:r>
+        <w:rPr>
+          <w:rStyle w:val="4"/>
+          <w:rFonts w:hint="eastAsia" w:ascii="楷体" w:hAnsi="楷体" w:eastAsia="楷体" w:cs="楷体"/>
+          <w:b w:val="0"/>
+          <w:bCs/>
           <w:i w:val="0"/>
           <w:iCs w:val="0"/>
           <w:sz w:val="30"/>
@@ -1296,21 +1329,21 @@
         <w:rPr>
           <w:rStyle w:val="4"/>
           <w:rFonts w:hint="eastAsia" w:ascii="楷体" w:hAnsi="楷体" w:eastAsia="楷体" w:cs="楷体"/>
-          <w:b/>
-          <w:bCs w:val="0"/>
-          <w:i w:val="0"/>
-          <w:iCs w:val="0"/>
-          <w:sz w:val="30"/>
-          <w:szCs w:val="30"/>
-          <w:lang w:val="en-US" w:eastAsia="zh-CN"/>
-        </w:rPr>
-      </w:pPr>
-      <w:r>
-        <w:rPr>
-          <w:rStyle w:val="4"/>
-          <w:rFonts w:hint="eastAsia" w:ascii="楷体" w:hAnsi="楷体" w:eastAsia="楷体" w:cs="楷体"/>
-          <w:b/>
-          <w:bCs w:val="0"/>
+          <w:b w:val="0"/>
+          <w:bCs/>
+          <w:i w:val="0"/>
+          <w:iCs w:val="0"/>
+          <w:sz w:val="30"/>
+          <w:szCs w:val="30"/>
+          <w:lang w:val="en-US" w:eastAsia="zh-CN"/>
+        </w:rPr>
+      </w:pPr>
+      <w:r>
+        <w:rPr>
+          <w:rStyle w:val="4"/>
+          <w:rFonts w:hint="eastAsia" w:ascii="楷体" w:hAnsi="楷体" w:eastAsia="楷体" w:cs="楷体"/>
+          <w:b w:val="0"/>
+          <w:bCs/>
           <w:i w:val="0"/>
           <w:iCs w:val="0"/>
           <w:sz w:val="30"/>
@@ -1326,21 +1359,21 @@
         <w:rPr>
           <w:rStyle w:val="4"/>
           <w:rFonts w:hint="eastAsia" w:ascii="楷体" w:hAnsi="楷体" w:eastAsia="楷体" w:cs="楷体"/>
-          <w:b/>
-          <w:bCs w:val="0"/>
-          <w:i w:val="0"/>
-          <w:iCs w:val="0"/>
-          <w:sz w:val="30"/>
-          <w:szCs w:val="30"/>
-          <w:lang w:val="en-US" w:eastAsia="zh-CN"/>
-        </w:rPr>
-      </w:pPr>
-      <w:r>
-        <w:rPr>
-          <w:rStyle w:val="4"/>
-          <w:rFonts w:hint="eastAsia" w:ascii="楷体" w:hAnsi="楷体" w:eastAsia="楷体" w:cs="楷体"/>
-          <w:b/>
-          <w:bCs w:val="0"/>
+          <w:b w:val="0"/>
+          <w:bCs/>
+          <w:i w:val="0"/>
+          <w:iCs w:val="0"/>
+          <w:sz w:val="30"/>
+          <w:szCs w:val="30"/>
+          <w:lang w:val="en-US" w:eastAsia="zh-CN"/>
+        </w:rPr>
+      </w:pPr>
+      <w:r>
+        <w:rPr>
+          <w:rStyle w:val="4"/>
+          <w:rFonts w:hint="eastAsia" w:ascii="楷体" w:hAnsi="楷体" w:eastAsia="楷体" w:cs="楷体"/>
+          <w:b w:val="0"/>
+          <w:bCs/>
           <w:i w:val="0"/>
           <w:iCs w:val="0"/>
           <w:sz w:val="30"/>
@@ -1356,21 +1389,21 @@
         <w:rPr>
           <w:rStyle w:val="4"/>
           <w:rFonts w:hint="eastAsia" w:ascii="楷体" w:hAnsi="楷体" w:eastAsia="楷体" w:cs="楷体"/>
-          <w:b/>
-          <w:bCs w:val="0"/>
-          <w:i w:val="0"/>
-          <w:iCs w:val="0"/>
-          <w:sz w:val="30"/>
-          <w:szCs w:val="30"/>
-          <w:lang w:val="en-US" w:eastAsia="zh-CN"/>
-        </w:rPr>
-      </w:pPr>
-      <w:r>
-        <w:rPr>
-          <w:rStyle w:val="4"/>
-          <w:rFonts w:hint="eastAsia" w:ascii="楷体" w:hAnsi="楷体" w:eastAsia="楷体" w:cs="楷体"/>
-          <w:b/>
-          <w:bCs w:val="0"/>
+          <w:b w:val="0"/>
+          <w:bCs/>
+          <w:i w:val="0"/>
+          <w:iCs w:val="0"/>
+          <w:sz w:val="30"/>
+          <w:szCs w:val="30"/>
+          <w:lang w:val="en-US" w:eastAsia="zh-CN"/>
+        </w:rPr>
+      </w:pPr>
+      <w:r>
+        <w:rPr>
+          <w:rStyle w:val="4"/>
+          <w:rFonts w:hint="eastAsia" w:ascii="楷体" w:hAnsi="楷体" w:eastAsia="楷体" w:cs="楷体"/>
+          <w:b w:val="0"/>
+          <w:bCs/>
           <w:i w:val="0"/>
           <w:iCs w:val="0"/>
           <w:sz w:val="30"/>
@@ -1386,21 +1419,21 @@
         <w:rPr>
           <w:rStyle w:val="4"/>
           <w:rFonts w:hint="eastAsia" w:ascii="楷体" w:hAnsi="楷体" w:eastAsia="楷体" w:cs="楷体"/>
-          <w:b/>
-          <w:bCs w:val="0"/>
-          <w:i w:val="0"/>
-          <w:iCs w:val="0"/>
-          <w:sz w:val="30"/>
-          <w:szCs w:val="30"/>
-          <w:lang w:val="en-US" w:eastAsia="zh-CN"/>
-        </w:rPr>
-      </w:pPr>
-      <w:r>
-        <w:rPr>
-          <w:rStyle w:val="4"/>
-          <w:rFonts w:hint="eastAsia" w:ascii="楷体" w:hAnsi="楷体" w:eastAsia="楷体" w:cs="楷体"/>
-          <w:b/>
-          <w:bCs w:val="0"/>
+          <w:b w:val="0"/>
+          <w:bCs/>
+          <w:i w:val="0"/>
+          <w:iCs w:val="0"/>
+          <w:sz w:val="30"/>
+          <w:szCs w:val="30"/>
+          <w:lang w:val="en-US" w:eastAsia="zh-CN"/>
+        </w:rPr>
+      </w:pPr>
+      <w:r>
+        <w:rPr>
+          <w:rStyle w:val="4"/>
+          <w:rFonts w:hint="eastAsia" w:ascii="楷体" w:hAnsi="楷体" w:eastAsia="楷体" w:cs="楷体"/>
+          <w:b w:val="0"/>
+          <w:bCs/>
           <w:i w:val="0"/>
           <w:iCs w:val="0"/>
           <w:sz w:val="30"/>
@@ -1416,21 +1449,21 @@
         <w:rPr>
           <w:rStyle w:val="4"/>
           <w:rFonts w:hint="eastAsia" w:ascii="楷体" w:hAnsi="楷体" w:eastAsia="楷体" w:cs="楷体"/>
-          <w:b/>
-          <w:bCs w:val="0"/>
-          <w:i w:val="0"/>
-          <w:iCs w:val="0"/>
-          <w:sz w:val="30"/>
-          <w:szCs w:val="30"/>
-          <w:lang w:val="en-US" w:eastAsia="zh-CN"/>
-        </w:rPr>
-      </w:pPr>
-      <w:r>
-        <w:rPr>
-          <w:rStyle w:val="4"/>
-          <w:rFonts w:hint="eastAsia" w:ascii="楷体" w:hAnsi="楷体" w:eastAsia="楷体" w:cs="楷体"/>
-          <w:b/>
-          <w:bCs w:val="0"/>
+          <w:b w:val="0"/>
+          <w:bCs/>
+          <w:i w:val="0"/>
+          <w:iCs w:val="0"/>
+          <w:sz w:val="30"/>
+          <w:szCs w:val="30"/>
+          <w:lang w:val="en-US" w:eastAsia="zh-CN"/>
+        </w:rPr>
+      </w:pPr>
+      <w:r>
+        <w:rPr>
+          <w:rStyle w:val="4"/>
+          <w:rFonts w:hint="eastAsia" w:ascii="楷体" w:hAnsi="楷体" w:eastAsia="楷体" w:cs="楷体"/>
+          <w:b w:val="0"/>
+          <w:bCs/>
           <w:i w:val="0"/>
           <w:iCs w:val="0"/>
           <w:sz w:val="30"/>
@@ -1446,21 +1479,21 @@
         <w:rPr>
           <w:rStyle w:val="4"/>
           <w:rFonts w:hint="eastAsia" w:ascii="楷体" w:hAnsi="楷体" w:eastAsia="楷体" w:cs="楷体"/>
-          <w:b/>
-          <w:bCs w:val="0"/>
-          <w:i w:val="0"/>
-          <w:iCs w:val="0"/>
-          <w:sz w:val="30"/>
-          <w:szCs w:val="30"/>
-          <w:lang w:val="en-US" w:eastAsia="zh-CN"/>
-        </w:rPr>
-      </w:pPr>
-      <w:r>
-        <w:rPr>
-          <w:rStyle w:val="4"/>
-          <w:rFonts w:hint="eastAsia" w:ascii="楷体" w:hAnsi="楷体" w:eastAsia="楷体" w:cs="楷体"/>
-          <w:b/>
-          <w:bCs w:val="0"/>
+          <w:b w:val="0"/>
+          <w:bCs/>
+          <w:i w:val="0"/>
+          <w:iCs w:val="0"/>
+          <w:sz w:val="30"/>
+          <w:szCs w:val="30"/>
+          <w:lang w:val="en-US" w:eastAsia="zh-CN"/>
+        </w:rPr>
+      </w:pPr>
+      <w:r>
+        <w:rPr>
+          <w:rStyle w:val="4"/>
+          <w:rFonts w:hint="eastAsia" w:ascii="楷体" w:hAnsi="楷体" w:eastAsia="楷体" w:cs="楷体"/>
+          <w:b w:val="0"/>
+          <w:bCs/>
           <w:i w:val="0"/>
           <w:iCs w:val="0"/>
           <w:sz w:val="30"/>
@@ -1476,21 +1509,21 @@
         <w:rPr>
           <w:rStyle w:val="4"/>
           <w:rFonts w:hint="eastAsia" w:ascii="楷体" w:hAnsi="楷体" w:eastAsia="楷体" w:cs="楷体"/>
-          <w:b/>
-          <w:bCs w:val="0"/>
-          <w:i w:val="0"/>
-          <w:iCs w:val="0"/>
-          <w:sz w:val="30"/>
-          <w:szCs w:val="30"/>
-          <w:lang w:val="en-US" w:eastAsia="zh-CN"/>
-        </w:rPr>
-      </w:pPr>
-      <w:r>
-        <w:rPr>
-          <w:rStyle w:val="4"/>
-          <w:rFonts w:hint="eastAsia" w:ascii="楷体" w:hAnsi="楷体" w:eastAsia="楷体" w:cs="楷体"/>
-          <w:b/>
-          <w:bCs w:val="0"/>
+          <w:b w:val="0"/>
+          <w:bCs/>
+          <w:i w:val="0"/>
+          <w:iCs w:val="0"/>
+          <w:sz w:val="30"/>
+          <w:szCs w:val="30"/>
+          <w:lang w:val="en-US" w:eastAsia="zh-CN"/>
+        </w:rPr>
+      </w:pPr>
+      <w:r>
+        <w:rPr>
+          <w:rStyle w:val="4"/>
+          <w:rFonts w:hint="eastAsia" w:ascii="楷体" w:hAnsi="楷体" w:eastAsia="楷体" w:cs="楷体"/>
+          <w:b w:val="0"/>
+          <w:bCs/>
           <w:i w:val="0"/>
           <w:iCs w:val="0"/>
           <w:sz w:val="30"/>
@@ -1506,8 +1539,8 @@
         <w:rPr>
           <w:rStyle w:val="4"/>
           <w:rFonts w:hint="eastAsia" w:ascii="楷体" w:hAnsi="楷体" w:eastAsia="楷体" w:cs="楷体"/>
-          <w:b/>
-          <w:bCs w:val="0"/>
+          <w:b w:val="0"/>
+          <w:bCs/>
           <w:i w:val="0"/>
           <w:iCs w:val="0"/>
           <w:sz w:val="30"/>
@@ -1522,21 +1555,21 @@
         <w:rPr>
           <w:rStyle w:val="4"/>
           <w:rFonts w:hint="eastAsia" w:ascii="楷体" w:hAnsi="楷体" w:eastAsia="楷体" w:cs="楷体"/>
-          <w:b/>
-          <w:bCs w:val="0"/>
-          <w:i w:val="0"/>
-          <w:iCs w:val="0"/>
-          <w:sz w:val="30"/>
-          <w:szCs w:val="30"/>
-          <w:lang w:val="en-US" w:eastAsia="zh-CN"/>
-        </w:rPr>
-      </w:pPr>
-      <w:r>
-        <w:rPr>
-          <w:rStyle w:val="4"/>
-          <w:rFonts w:hint="eastAsia" w:ascii="楷体" w:hAnsi="楷体" w:eastAsia="楷体" w:cs="楷体"/>
-          <w:b/>
-          <w:bCs w:val="0"/>
+          <w:b w:val="0"/>
+          <w:bCs/>
+          <w:i w:val="0"/>
+          <w:iCs w:val="0"/>
+          <w:sz w:val="30"/>
+          <w:szCs w:val="30"/>
+          <w:lang w:val="en-US" w:eastAsia="zh-CN"/>
+        </w:rPr>
+      </w:pPr>
+      <w:r>
+        <w:rPr>
+          <w:rStyle w:val="4"/>
+          <w:rFonts w:hint="eastAsia" w:ascii="楷体" w:hAnsi="楷体" w:eastAsia="楷体" w:cs="楷体"/>
+          <w:b w:val="0"/>
+          <w:bCs/>
           <w:i w:val="0"/>
           <w:iCs w:val="0"/>
           <w:sz w:val="30"/>
@@ -1552,21 +1585,21 @@
         <w:rPr>
           <w:rStyle w:val="4"/>
           <w:rFonts w:hint="eastAsia" w:ascii="楷体" w:hAnsi="楷体" w:eastAsia="楷体" w:cs="楷体"/>
-          <w:b/>
-          <w:bCs w:val="0"/>
-          <w:i w:val="0"/>
-          <w:iCs w:val="0"/>
-          <w:sz w:val="30"/>
-          <w:szCs w:val="30"/>
-          <w:lang w:val="en-US" w:eastAsia="zh-CN"/>
-        </w:rPr>
-      </w:pPr>
-      <w:r>
-        <w:rPr>
-          <w:rStyle w:val="4"/>
-          <w:rFonts w:hint="eastAsia" w:ascii="楷体" w:hAnsi="楷体" w:eastAsia="楷体" w:cs="楷体"/>
-          <w:b/>
-          <w:bCs w:val="0"/>
+          <w:b w:val="0"/>
+          <w:bCs/>
+          <w:i w:val="0"/>
+          <w:iCs w:val="0"/>
+          <w:sz w:val="30"/>
+          <w:szCs w:val="30"/>
+          <w:lang w:val="en-US" w:eastAsia="zh-CN"/>
+        </w:rPr>
+      </w:pPr>
+      <w:r>
+        <w:rPr>
+          <w:rStyle w:val="4"/>
+          <w:rFonts w:hint="eastAsia" w:ascii="楷体" w:hAnsi="楷体" w:eastAsia="楷体" w:cs="楷体"/>
+          <w:b w:val="0"/>
+          <w:bCs/>
           <w:i w:val="0"/>
           <w:iCs w:val="0"/>
           <w:sz w:val="30"/>
@@ -1582,21 +1615,21 @@
         <w:rPr>
           <w:rStyle w:val="4"/>
           <w:rFonts w:hint="eastAsia" w:ascii="楷体" w:hAnsi="楷体" w:eastAsia="楷体" w:cs="楷体"/>
-          <w:b/>
-          <w:bCs w:val="0"/>
-          <w:i w:val="0"/>
-          <w:iCs w:val="0"/>
-          <w:sz w:val="30"/>
-          <w:szCs w:val="30"/>
-          <w:lang w:val="en-US" w:eastAsia="zh-CN"/>
-        </w:rPr>
-      </w:pPr>
-      <w:r>
-        <w:rPr>
-          <w:rStyle w:val="4"/>
-          <w:rFonts w:hint="eastAsia" w:ascii="楷体" w:hAnsi="楷体" w:eastAsia="楷体" w:cs="楷体"/>
-          <w:b/>
-          <w:bCs w:val="0"/>
+          <w:b w:val="0"/>
+          <w:bCs/>
+          <w:i w:val="0"/>
+          <w:iCs w:val="0"/>
+          <w:sz w:val="30"/>
+          <w:szCs w:val="30"/>
+          <w:lang w:val="en-US" w:eastAsia="zh-CN"/>
+        </w:rPr>
+      </w:pPr>
+      <w:r>
+        <w:rPr>
+          <w:rStyle w:val="4"/>
+          <w:rFonts w:hint="eastAsia" w:ascii="楷体" w:hAnsi="楷体" w:eastAsia="楷体" w:cs="楷体"/>
+          <w:b w:val="0"/>
+          <w:bCs/>
           <w:i w:val="0"/>
           <w:iCs w:val="0"/>
           <w:sz w:val="30"/>
@@ -1612,21 +1645,21 @@
         <w:rPr>
           <w:rStyle w:val="4"/>
           <w:rFonts w:hint="eastAsia" w:ascii="楷体" w:hAnsi="楷体" w:eastAsia="楷体" w:cs="楷体"/>
-          <w:b/>
-          <w:bCs w:val="0"/>
-          <w:i w:val="0"/>
-          <w:iCs w:val="0"/>
-          <w:sz w:val="30"/>
-          <w:szCs w:val="30"/>
-          <w:lang w:val="en-US" w:eastAsia="zh-CN"/>
-        </w:rPr>
-      </w:pPr>
-      <w:r>
-        <w:rPr>
-          <w:rStyle w:val="4"/>
-          <w:rFonts w:hint="eastAsia" w:ascii="楷体" w:hAnsi="楷体" w:eastAsia="楷体" w:cs="楷体"/>
-          <w:b/>
-          <w:bCs w:val="0"/>
+          <w:b w:val="0"/>
+          <w:bCs/>
+          <w:i w:val="0"/>
+          <w:iCs w:val="0"/>
+          <w:sz w:val="30"/>
+          <w:szCs w:val="30"/>
+          <w:lang w:val="en-US" w:eastAsia="zh-CN"/>
+        </w:rPr>
+      </w:pPr>
+      <w:r>
+        <w:rPr>
+          <w:rStyle w:val="4"/>
+          <w:rFonts w:hint="eastAsia" w:ascii="楷体" w:hAnsi="楷体" w:eastAsia="楷体" w:cs="楷体"/>
+          <w:b w:val="0"/>
+          <w:bCs/>
           <w:i w:val="0"/>
           <w:iCs w:val="0"/>
           <w:sz w:val="30"/>
@@ -1642,21 +1675,21 @@
         <w:rPr>
           <w:rStyle w:val="4"/>
           <w:rFonts w:hint="eastAsia" w:ascii="楷体" w:hAnsi="楷体" w:eastAsia="楷体" w:cs="楷体"/>
-          <w:b/>
-          <w:bCs w:val="0"/>
-          <w:i w:val="0"/>
-          <w:iCs w:val="0"/>
-          <w:sz w:val="30"/>
-          <w:szCs w:val="30"/>
-          <w:lang w:val="en-US" w:eastAsia="zh-CN"/>
-        </w:rPr>
-      </w:pPr>
-      <w:r>
-        <w:rPr>
-          <w:rStyle w:val="4"/>
-          <w:rFonts w:hint="eastAsia" w:ascii="楷体" w:hAnsi="楷体" w:eastAsia="楷体" w:cs="楷体"/>
-          <w:b/>
-          <w:bCs w:val="0"/>
+          <w:b w:val="0"/>
+          <w:bCs/>
+          <w:i w:val="0"/>
+          <w:iCs w:val="0"/>
+          <w:sz w:val="30"/>
+          <w:szCs w:val="30"/>
+          <w:lang w:val="en-US" w:eastAsia="zh-CN"/>
+        </w:rPr>
+      </w:pPr>
+      <w:r>
+        <w:rPr>
+          <w:rStyle w:val="4"/>
+          <w:rFonts w:hint="eastAsia" w:ascii="楷体" w:hAnsi="楷体" w:eastAsia="楷体" w:cs="楷体"/>
+          <w:b w:val="0"/>
+          <w:bCs/>
           <w:i w:val="0"/>
           <w:iCs w:val="0"/>
           <w:sz w:val="30"/>
@@ -1672,21 +1705,21 @@
         <w:rPr>
           <w:rStyle w:val="4"/>
           <w:rFonts w:hint="eastAsia" w:ascii="楷体" w:hAnsi="楷体" w:eastAsia="楷体" w:cs="楷体"/>
-          <w:b/>
-          <w:bCs w:val="0"/>
-          <w:i w:val="0"/>
-          <w:iCs w:val="0"/>
-          <w:sz w:val="30"/>
-          <w:szCs w:val="30"/>
-          <w:lang w:val="en-US" w:eastAsia="zh-CN"/>
-        </w:rPr>
-      </w:pPr>
-      <w:r>
-        <w:rPr>
-          <w:rStyle w:val="4"/>
-          <w:rFonts w:hint="eastAsia" w:ascii="楷体" w:hAnsi="楷体" w:eastAsia="楷体" w:cs="楷体"/>
-          <w:b/>
-          <w:bCs w:val="0"/>
+          <w:b w:val="0"/>
+          <w:bCs/>
+          <w:i w:val="0"/>
+          <w:iCs w:val="0"/>
+          <w:sz w:val="30"/>
+          <w:szCs w:val="30"/>
+          <w:lang w:val="en-US" w:eastAsia="zh-CN"/>
+        </w:rPr>
+      </w:pPr>
+      <w:r>
+        <w:rPr>
+          <w:rStyle w:val="4"/>
+          <w:rFonts w:hint="eastAsia" w:ascii="楷体" w:hAnsi="楷体" w:eastAsia="楷体" w:cs="楷体"/>
+          <w:b w:val="0"/>
+          <w:bCs/>
           <w:i w:val="0"/>
           <w:iCs w:val="0"/>
           <w:sz w:val="30"/>
@@ -1702,21 +1735,21 @@
         <w:rPr>
           <w:rStyle w:val="4"/>
           <w:rFonts w:hint="eastAsia" w:ascii="楷体" w:hAnsi="楷体" w:eastAsia="楷体" w:cs="楷体"/>
-          <w:b/>
-          <w:bCs w:val="0"/>
-          <w:i w:val="0"/>
-          <w:iCs w:val="0"/>
-          <w:sz w:val="30"/>
-          <w:szCs w:val="30"/>
-          <w:lang w:val="en-US" w:eastAsia="zh-CN"/>
-        </w:rPr>
-      </w:pPr>
-      <w:r>
-        <w:rPr>
-          <w:rStyle w:val="4"/>
-          <w:rFonts w:hint="eastAsia" w:ascii="楷体" w:hAnsi="楷体" w:eastAsia="楷体" w:cs="楷体"/>
-          <w:b/>
-          <w:bCs w:val="0"/>
+          <w:b w:val="0"/>
+          <w:bCs/>
+          <w:i w:val="0"/>
+          <w:iCs w:val="0"/>
+          <w:sz w:val="30"/>
+          <w:szCs w:val="30"/>
+          <w:lang w:val="en-US" w:eastAsia="zh-CN"/>
+        </w:rPr>
+      </w:pPr>
+      <w:r>
+        <w:rPr>
+          <w:rStyle w:val="4"/>
+          <w:rFonts w:hint="eastAsia" w:ascii="楷体" w:hAnsi="楷体" w:eastAsia="楷体" w:cs="楷体"/>
+          <w:b w:val="0"/>
+          <w:bCs/>
           <w:i w:val="0"/>
           <w:iCs w:val="0"/>
           <w:sz w:val="30"/>
@@ -1732,21 +1765,21 @@
         <w:rPr>
           <w:rStyle w:val="4"/>
           <w:rFonts w:hint="eastAsia" w:ascii="楷体" w:hAnsi="楷体" w:eastAsia="楷体" w:cs="楷体"/>
-          <w:b/>
-          <w:bCs w:val="0"/>
-          <w:i w:val="0"/>
-          <w:iCs w:val="0"/>
-          <w:sz w:val="30"/>
-          <w:szCs w:val="30"/>
-          <w:lang w:val="en-US" w:eastAsia="zh-CN"/>
-        </w:rPr>
-      </w:pPr>
-      <w:r>
-        <w:rPr>
-          <w:rStyle w:val="4"/>
-          <w:rFonts w:hint="eastAsia" w:ascii="楷体" w:hAnsi="楷体" w:eastAsia="楷体" w:cs="楷体"/>
-          <w:b/>
-          <w:bCs w:val="0"/>
+          <w:b w:val="0"/>
+          <w:bCs/>
+          <w:i w:val="0"/>
+          <w:iCs w:val="0"/>
+          <w:sz w:val="30"/>
+          <w:szCs w:val="30"/>
+          <w:lang w:val="en-US" w:eastAsia="zh-CN"/>
+        </w:rPr>
+      </w:pPr>
+      <w:r>
+        <w:rPr>
+          <w:rStyle w:val="4"/>
+          <w:rFonts w:hint="eastAsia" w:ascii="楷体" w:hAnsi="楷体" w:eastAsia="楷体" w:cs="楷体"/>
+          <w:b w:val="0"/>
+          <w:bCs/>
           <w:i w:val="0"/>
           <w:iCs w:val="0"/>
           <w:sz w:val="30"/>
@@ -1762,21 +1795,21 @@
         <w:rPr>
           <w:rStyle w:val="4"/>
           <w:rFonts w:hint="eastAsia" w:ascii="楷体" w:hAnsi="楷体" w:eastAsia="楷体" w:cs="楷体"/>
-          <w:b/>
-          <w:bCs w:val="0"/>
-          <w:i w:val="0"/>
-          <w:iCs w:val="0"/>
-          <w:sz w:val="30"/>
-          <w:szCs w:val="30"/>
-          <w:lang w:val="en-US" w:eastAsia="zh-CN"/>
-        </w:rPr>
-      </w:pPr>
-      <w:r>
-        <w:rPr>
-          <w:rStyle w:val="4"/>
-          <w:rFonts w:hint="eastAsia" w:ascii="楷体" w:hAnsi="楷体" w:eastAsia="楷体" w:cs="楷体"/>
-          <w:b/>
-          <w:bCs w:val="0"/>
+          <w:b w:val="0"/>
+          <w:bCs/>
+          <w:i w:val="0"/>
+          <w:iCs w:val="0"/>
+          <w:sz w:val="30"/>
+          <w:szCs w:val="30"/>
+          <w:lang w:val="en-US" w:eastAsia="zh-CN"/>
+        </w:rPr>
+      </w:pPr>
+      <w:r>
+        <w:rPr>
+          <w:rStyle w:val="4"/>
+          <w:rFonts w:hint="eastAsia" w:ascii="楷体" w:hAnsi="楷体" w:eastAsia="楷体" w:cs="楷体"/>
+          <w:b w:val="0"/>
+          <w:bCs/>
           <w:i w:val="0"/>
           <w:iCs w:val="0"/>
           <w:sz w:val="30"/>
@@ -1792,21 +1825,21 @@
         <w:rPr>
           <w:rStyle w:val="4"/>
           <w:rFonts w:hint="eastAsia" w:ascii="楷体" w:hAnsi="楷体" w:eastAsia="楷体" w:cs="楷体"/>
-          <w:b/>
-          <w:bCs w:val="0"/>
-          <w:i w:val="0"/>
-          <w:iCs w:val="0"/>
-          <w:sz w:val="30"/>
-          <w:szCs w:val="30"/>
-          <w:lang w:val="en-US" w:eastAsia="zh-CN"/>
-        </w:rPr>
-      </w:pPr>
-      <w:r>
-        <w:rPr>
-          <w:rStyle w:val="4"/>
-          <w:rFonts w:hint="eastAsia" w:ascii="楷体" w:hAnsi="楷体" w:eastAsia="楷体" w:cs="楷体"/>
-          <w:b/>
-          <w:bCs w:val="0"/>
+          <w:b w:val="0"/>
+          <w:bCs/>
+          <w:i w:val="0"/>
+          <w:iCs w:val="0"/>
+          <w:sz w:val="30"/>
+          <w:szCs w:val="30"/>
+          <w:lang w:val="en-US" w:eastAsia="zh-CN"/>
+        </w:rPr>
+      </w:pPr>
+      <w:r>
+        <w:rPr>
+          <w:rStyle w:val="4"/>
+          <w:rFonts w:hint="eastAsia" w:ascii="楷体" w:hAnsi="楷体" w:eastAsia="楷体" w:cs="楷体"/>
+          <w:b w:val="0"/>
+          <w:bCs/>
           <w:i w:val="0"/>
           <w:iCs w:val="0"/>
           <w:sz w:val="30"/>
@@ -1821,8 +1854,8 @@
         <w:rPr>
           <w:rStyle w:val="4"/>
           <w:rFonts w:hint="eastAsia" w:ascii="楷体" w:hAnsi="楷体" w:eastAsia="楷体" w:cs="楷体"/>
-          <w:b/>
-          <w:bCs w:val="0"/>
+          <w:b w:val="0"/>
+          <w:bCs/>
           <w:i w:val="0"/>
           <w:iCs w:val="0"/>
           <w:sz w:val="30"/>
@@ -1842,12 +1875,1342 @@
         <w:rPr>
           <w:rStyle w:val="4"/>
           <w:rFonts w:hint="eastAsia" w:ascii="楷体" w:hAnsi="楷体" w:eastAsia="楷体" w:cs="楷体"/>
+          <w:b w:val="0"/>
+          <w:bCs/>
+          <w:i w:val="0"/>
+          <w:iCs w:val="0"/>
+          <w:sz w:val="30"/>
+          <w:szCs w:val="30"/>
+          <w:lang w:val="en-US" w:eastAsia="zh-CN"/>
+        </w:rPr>
+      </w:pPr>
+      <w:r>
+        <w:rPr>
+          <w:rStyle w:val="4"/>
+          <w:rFonts w:hint="eastAsia" w:ascii="楷体" w:hAnsi="楷体" w:eastAsia="楷体" w:cs="楷体"/>
+          <w:b w:val="0"/>
+          <w:bCs/>
+          <w:i w:val="0"/>
+          <w:iCs w:val="0"/>
+          <w:sz w:val="30"/>
+          <w:szCs w:val="30"/>
+          <w:lang w:val="en-US" w:eastAsia="zh-CN"/>
+        </w:rPr>
+        <w:t>1.2 服务层：</w:t>
+      </w:r>
+    </w:p>
+    <w:p>
+      <w:pPr>
+        <w:ind w:firstLine="420" w:firstLineChars="0"/>
+        <w:rPr>
+          <w:rStyle w:val="4"/>
+          <w:rFonts w:hint="eastAsia" w:ascii="楷体" w:hAnsi="楷体" w:eastAsia="楷体" w:cs="楷体"/>
+          <w:b w:val="0"/>
+          <w:bCs/>
+          <w:i w:val="0"/>
+          <w:iCs w:val="0"/>
+          <w:sz w:val="30"/>
+          <w:szCs w:val="30"/>
+          <w:lang w:val="en-US" w:eastAsia="zh-CN"/>
+        </w:rPr>
+      </w:pPr>
+      <w:r>
+        <w:rPr>
+          <w:rStyle w:val="4"/>
+          <w:rFonts w:hint="eastAsia" w:ascii="楷体" w:hAnsi="楷体" w:eastAsia="楷体" w:cs="楷体"/>
+          <w:b w:val="0"/>
+          <w:bCs/>
+          <w:i w:val="0"/>
+          <w:iCs w:val="0"/>
+          <w:sz w:val="30"/>
+          <w:szCs w:val="30"/>
+          <w:lang w:val="en-US" w:eastAsia="zh-CN"/>
+        </w:rPr>
+        <w:t>服务层使用接口+实现类的方式设计。</w:t>
+      </w:r>
+    </w:p>
+    <w:p>
+      <w:pPr>
+        <w:ind w:left="420" w:leftChars="0" w:firstLine="420" w:firstLineChars="0"/>
+        <w:rPr>
+          <w:rStyle w:val="4"/>
+          <w:rFonts w:hint="eastAsia" w:ascii="楷体" w:hAnsi="楷体" w:eastAsia="楷体" w:cs="楷体"/>
+          <w:b w:val="0"/>
+          <w:bCs/>
+          <w:i w:val="0"/>
+          <w:iCs w:val="0"/>
+          <w:sz w:val="30"/>
+          <w:szCs w:val="30"/>
+          <w:lang w:val="en-US" w:eastAsia="zh-CN"/>
+        </w:rPr>
+      </w:pPr>
+      <w:r>
+        <w:rPr>
+          <w:rStyle w:val="4"/>
+          <w:rFonts w:hint="eastAsia" w:ascii="楷体" w:hAnsi="楷体" w:eastAsia="楷体" w:cs="楷体"/>
+          <w:b w:val="0"/>
+          <w:bCs/>
+          <w:i w:val="0"/>
+          <w:iCs w:val="0"/>
+          <w:sz w:val="30"/>
+          <w:szCs w:val="30"/>
+          <w:lang w:val="en-US" w:eastAsia="zh-CN"/>
+        </w:rPr>
+        <w:t>1.2.1 服务层包名及含义：</w:t>
+      </w:r>
+    </w:p>
+    <w:p>
+      <w:pPr>
+        <w:ind w:left="840" w:leftChars="0" w:firstLine="420" w:firstLineChars="0"/>
+        <w:rPr>
+          <w:rStyle w:val="4"/>
+          <w:rFonts w:hint="eastAsia" w:ascii="楷体" w:hAnsi="楷体" w:eastAsia="楷体" w:cs="楷体"/>
+          <w:b w:val="0"/>
+          <w:bCs/>
+          <w:i w:val="0"/>
+          <w:iCs w:val="0"/>
+          <w:sz w:val="30"/>
+          <w:szCs w:val="30"/>
+          <w:lang w:val="en-US" w:eastAsia="zh-CN"/>
+        </w:rPr>
+      </w:pPr>
+      <w:r>
+        <w:rPr>
+          <w:rStyle w:val="4"/>
+          <w:rFonts w:hint="eastAsia" w:ascii="楷体" w:hAnsi="楷体" w:eastAsia="楷体" w:cs="楷体"/>
+          <w:b w:val="0"/>
+          <w:bCs/>
+          <w:i w:val="0"/>
+          <w:iCs w:val="0"/>
+          <w:sz w:val="30"/>
+          <w:szCs w:val="30"/>
+          <w:lang w:val="en-US" w:eastAsia="zh-CN"/>
+        </w:rPr>
+        <w:t>com.wqz.ds.service        服务层接口设计</w:t>
+      </w:r>
+    </w:p>
+    <w:p>
+      <w:pPr>
+        <w:ind w:left="840" w:leftChars="0" w:firstLine="420" w:firstLineChars="0"/>
+        <w:rPr>
+          <w:rStyle w:val="4"/>
+          <w:rFonts w:hint="eastAsia" w:ascii="楷体" w:hAnsi="楷体" w:eastAsia="楷体" w:cs="楷体"/>
+          <w:b w:val="0"/>
+          <w:bCs/>
+          <w:i w:val="0"/>
+          <w:iCs w:val="0"/>
+          <w:sz w:val="30"/>
+          <w:szCs w:val="30"/>
+          <w:lang w:val="en-US" w:eastAsia="zh-CN"/>
+        </w:rPr>
+      </w:pPr>
+      <w:r>
+        <w:rPr>
+          <w:rStyle w:val="4"/>
+          <w:rFonts w:hint="eastAsia" w:ascii="楷体" w:hAnsi="楷体" w:eastAsia="楷体" w:cs="楷体"/>
+          <w:b w:val="0"/>
+          <w:bCs/>
+          <w:i w:val="0"/>
+          <w:iCs w:val="0"/>
+          <w:sz w:val="30"/>
+          <w:szCs w:val="30"/>
+          <w:lang w:val="en-US" w:eastAsia="zh-CN"/>
+        </w:rPr>
+        <w:t>com.wqz.ds.service.impl   服务层接口实现</w:t>
+      </w:r>
+    </w:p>
+    <w:p>
+      <w:pPr>
+        <w:ind w:left="420" w:leftChars="0" w:firstLine="420" w:firstLineChars="0"/>
+        <w:rPr>
+          <w:rStyle w:val="4"/>
+          <w:rFonts w:hint="eastAsia" w:ascii="楷体" w:hAnsi="楷体" w:eastAsia="楷体" w:cs="楷体"/>
+          <w:b w:val="0"/>
+          <w:bCs/>
+          <w:i w:val="0"/>
+          <w:iCs w:val="0"/>
+          <w:sz w:val="30"/>
+          <w:szCs w:val="30"/>
+          <w:lang w:val="en-US" w:eastAsia="zh-CN"/>
+        </w:rPr>
+      </w:pPr>
+      <w:r>
+        <w:rPr>
+          <w:rStyle w:val="4"/>
+          <w:rFonts w:hint="eastAsia" w:ascii="楷体" w:hAnsi="楷体" w:eastAsia="楷体" w:cs="楷体"/>
+          <w:b w:val="0"/>
+          <w:bCs/>
+          <w:i w:val="0"/>
+          <w:iCs w:val="0"/>
+          <w:sz w:val="30"/>
+          <w:szCs w:val="30"/>
+          <w:lang w:val="en-US" w:eastAsia="zh-CN"/>
+        </w:rPr>
+        <w:t>1.2.2 服务层类名：</w:t>
+      </w:r>
+    </w:p>
+    <w:p>
+      <w:pPr>
+        <w:ind w:left="840" w:leftChars="0" w:firstLine="420" w:firstLineChars="0"/>
+        <w:rPr>
+          <w:rStyle w:val="4"/>
+          <w:rFonts w:hint="eastAsia" w:ascii="楷体" w:hAnsi="楷体" w:eastAsia="楷体" w:cs="楷体"/>
+          <w:b w:val="0"/>
+          <w:bCs/>
+          <w:i w:val="0"/>
+          <w:iCs w:val="0"/>
+          <w:sz w:val="30"/>
+          <w:szCs w:val="30"/>
+          <w:lang w:val="en-US" w:eastAsia="zh-CN"/>
+        </w:rPr>
+      </w:pPr>
+      <w:r>
+        <w:rPr>
+          <w:rStyle w:val="4"/>
+          <w:rFonts w:hint="eastAsia" w:ascii="楷体" w:hAnsi="楷体" w:eastAsia="楷体" w:cs="楷体"/>
+          <w:b w:val="0"/>
+          <w:bCs/>
+          <w:i w:val="0"/>
+          <w:iCs w:val="0"/>
+          <w:sz w:val="30"/>
+          <w:szCs w:val="30"/>
+          <w:lang w:val="en-US" w:eastAsia="zh-CN"/>
+        </w:rPr>
+        <w:t>1.2.2.1 com.wqz.ds.service</w:t>
+      </w:r>
+    </w:p>
+    <w:p>
+      <w:pPr>
+        <w:ind w:left="1260" w:leftChars="0" w:firstLine="420" w:firstLineChars="0"/>
+        <w:rPr>
+          <w:rStyle w:val="4"/>
+          <w:rFonts w:hint="eastAsia" w:ascii="楷体" w:hAnsi="楷体" w:eastAsia="楷体" w:cs="楷体"/>
+          <w:b w:val="0"/>
+          <w:bCs/>
+          <w:i w:val="0"/>
+          <w:iCs w:val="0"/>
+          <w:sz w:val="30"/>
+          <w:szCs w:val="30"/>
+          <w:lang w:val="en-US" w:eastAsia="zh-CN"/>
+        </w:rPr>
+      </w:pPr>
+      <w:r>
+        <w:rPr>
+          <w:rStyle w:val="4"/>
+          <w:rFonts w:hint="eastAsia" w:ascii="楷体" w:hAnsi="楷体" w:eastAsia="楷体" w:cs="楷体"/>
+          <w:b w:val="0"/>
+          <w:bCs/>
+          <w:i w:val="0"/>
+          <w:iCs w:val="0"/>
+          <w:sz w:val="30"/>
+          <w:szCs w:val="30"/>
+          <w:lang w:val="en-US" w:eastAsia="zh-CN"/>
+        </w:rPr>
+        <w:t>├ BrandInfoService.java</w:t>
+      </w:r>
+    </w:p>
+    <w:p>
+      <w:pPr>
+        <w:ind w:left="1260" w:leftChars="0" w:firstLine="420" w:firstLineChars="0"/>
+        <w:rPr>
+          <w:rStyle w:val="4"/>
+          <w:rFonts w:hint="eastAsia" w:ascii="楷体" w:hAnsi="楷体" w:eastAsia="楷体" w:cs="楷体"/>
+          <w:b w:val="0"/>
+          <w:bCs/>
+          <w:i w:val="0"/>
+          <w:iCs w:val="0"/>
+          <w:sz w:val="30"/>
+          <w:szCs w:val="30"/>
+          <w:lang w:val="en-US" w:eastAsia="zh-CN"/>
+        </w:rPr>
+      </w:pPr>
+      <w:r>
+        <w:rPr>
+          <w:rStyle w:val="4"/>
+          <w:rFonts w:hint="eastAsia" w:ascii="楷体" w:hAnsi="楷体" w:eastAsia="楷体" w:cs="楷体"/>
+          <w:b w:val="0"/>
+          <w:bCs/>
+          <w:i w:val="0"/>
+          <w:iCs w:val="0"/>
+          <w:sz w:val="30"/>
+          <w:szCs w:val="30"/>
+          <w:lang w:val="en-US" w:eastAsia="zh-CN"/>
+        </w:rPr>
+        <w:t>├ BusinessUnitInfoService.java</w:t>
+      </w:r>
+    </w:p>
+    <w:p>
+      <w:pPr>
+        <w:ind w:left="1260" w:leftChars="0" w:firstLine="420" w:firstLineChars="0"/>
+        <w:rPr>
+          <w:rStyle w:val="4"/>
+          <w:rFonts w:hint="eastAsia" w:ascii="楷体" w:hAnsi="楷体" w:eastAsia="楷体" w:cs="楷体"/>
+          <w:b w:val="0"/>
+          <w:bCs/>
+          <w:i w:val="0"/>
+          <w:iCs w:val="0"/>
+          <w:sz w:val="30"/>
+          <w:szCs w:val="30"/>
+          <w:lang w:val="en-US" w:eastAsia="zh-CN"/>
+        </w:rPr>
+      </w:pPr>
+      <w:r>
+        <w:rPr>
+          <w:rStyle w:val="4"/>
+          <w:rFonts w:hint="eastAsia" w:ascii="楷体" w:hAnsi="楷体" w:eastAsia="楷体" w:cs="楷体"/>
+          <w:b w:val="0"/>
+          <w:bCs/>
+          <w:i w:val="0"/>
+          <w:iCs w:val="0"/>
+          <w:sz w:val="30"/>
+          <w:szCs w:val="30"/>
+          <w:lang w:val="en-US" w:eastAsia="zh-CN"/>
+        </w:rPr>
+        <w:t>├ CameraInfoService.java</w:t>
+      </w:r>
+    </w:p>
+    <w:p>
+      <w:pPr>
+        <w:ind w:left="1260" w:leftChars="0" w:firstLine="420" w:firstLineChars="0"/>
+        <w:rPr>
+          <w:rStyle w:val="4"/>
+          <w:rFonts w:hint="eastAsia" w:ascii="楷体" w:hAnsi="楷体" w:eastAsia="楷体" w:cs="楷体"/>
+          <w:b w:val="0"/>
+          <w:bCs/>
+          <w:i w:val="0"/>
+          <w:iCs w:val="0"/>
+          <w:sz w:val="30"/>
+          <w:szCs w:val="30"/>
+          <w:lang w:val="en-US" w:eastAsia="zh-CN"/>
+        </w:rPr>
+      </w:pPr>
+      <w:r>
+        <w:rPr>
+          <w:rStyle w:val="4"/>
+          <w:rFonts w:hint="eastAsia" w:ascii="楷体" w:hAnsi="楷体" w:eastAsia="楷体" w:cs="楷体"/>
+          <w:b w:val="0"/>
+          <w:bCs/>
+          <w:i w:val="0"/>
+          <w:iCs w:val="0"/>
+          <w:sz w:val="30"/>
+          <w:szCs w:val="30"/>
+          <w:lang w:val="en-US" w:eastAsia="zh-CN"/>
+        </w:rPr>
+        <w:t>├ CameraPushMsgService.java</w:t>
+      </w:r>
+    </w:p>
+    <w:p>
+      <w:pPr>
+        <w:ind w:left="1260" w:leftChars="0" w:firstLine="420" w:firstLineChars="0"/>
+        <w:rPr>
+          <w:rStyle w:val="4"/>
+          <w:rFonts w:hint="eastAsia" w:ascii="楷体" w:hAnsi="楷体" w:eastAsia="楷体" w:cs="楷体"/>
+          <w:b w:val="0"/>
+          <w:bCs/>
+          <w:i w:val="0"/>
+          <w:iCs w:val="0"/>
+          <w:sz w:val="30"/>
+          <w:szCs w:val="30"/>
+          <w:lang w:val="en-US" w:eastAsia="zh-CN"/>
+        </w:rPr>
+      </w:pPr>
+      <w:r>
+        <w:rPr>
+          <w:rStyle w:val="4"/>
+          <w:rFonts w:hint="eastAsia" w:ascii="楷体" w:hAnsi="楷体" w:eastAsia="楷体" w:cs="楷体"/>
+          <w:b w:val="0"/>
+          <w:bCs/>
+          <w:i w:val="0"/>
+          <w:iCs w:val="0"/>
+          <w:sz w:val="30"/>
+          <w:szCs w:val="30"/>
+          <w:lang w:val="en-US" w:eastAsia="zh-CN"/>
+        </w:rPr>
+        <w:t>├ StoreBillsPushMsgService.java</w:t>
+      </w:r>
+    </w:p>
+    <w:p>
+      <w:pPr>
+        <w:ind w:left="1260" w:leftChars="0" w:firstLine="420" w:firstLineChars="0"/>
+        <w:rPr>
+          <w:rStyle w:val="4"/>
+          <w:rFonts w:hint="eastAsia" w:ascii="楷体" w:hAnsi="楷体" w:eastAsia="楷体" w:cs="楷体"/>
+          <w:b w:val="0"/>
+          <w:bCs/>
+          <w:i w:val="0"/>
+          <w:iCs w:val="0"/>
+          <w:sz w:val="30"/>
+          <w:szCs w:val="30"/>
+          <w:lang w:val="en-US" w:eastAsia="zh-CN"/>
+        </w:rPr>
+      </w:pPr>
+      <w:r>
+        <w:rPr>
+          <w:rStyle w:val="4"/>
+          <w:rFonts w:hint="eastAsia" w:ascii="楷体" w:hAnsi="楷体" w:eastAsia="楷体" w:cs="楷体"/>
+          <w:b w:val="0"/>
+          <w:bCs/>
+          <w:i w:val="0"/>
+          <w:iCs w:val="0"/>
+          <w:sz w:val="30"/>
+          <w:szCs w:val="30"/>
+          <w:lang w:val="en-US" w:eastAsia="zh-CN"/>
+        </w:rPr>
+        <w:t>├ StoreInfoService.java</w:t>
+      </w:r>
+    </w:p>
+    <w:p>
+      <w:pPr>
+        <w:ind w:left="1260" w:leftChars="0" w:firstLine="420" w:firstLineChars="0"/>
+        <w:rPr>
+          <w:rStyle w:val="4"/>
+          <w:rFonts w:hint="eastAsia" w:ascii="楷体" w:hAnsi="楷体" w:eastAsia="楷体" w:cs="楷体"/>
+          <w:b w:val="0"/>
+          <w:bCs/>
+          <w:i w:val="0"/>
+          <w:iCs w:val="0"/>
+          <w:sz w:val="30"/>
+          <w:szCs w:val="30"/>
+          <w:lang w:val="en-US" w:eastAsia="zh-CN"/>
+        </w:rPr>
+      </w:pPr>
+      <w:r>
+        <w:rPr>
+          <w:rStyle w:val="4"/>
+          <w:rFonts w:hint="eastAsia" w:ascii="楷体" w:hAnsi="楷体" w:eastAsia="楷体" w:cs="楷体"/>
+          <w:b w:val="0"/>
+          <w:bCs/>
+          <w:i w:val="0"/>
+          <w:iCs w:val="0"/>
+          <w:sz w:val="30"/>
+          <w:szCs w:val="30"/>
+          <w:lang w:val="en-US" w:eastAsia="zh-CN"/>
+        </w:rPr>
+        <w:t>├ UserInfoService.java</w:t>
+      </w:r>
+    </w:p>
+    <w:p>
+      <w:pPr>
+        <w:ind w:left="1260" w:leftChars="0" w:firstLine="420" w:firstLineChars="0"/>
+        <w:rPr>
+          <w:rStyle w:val="4"/>
+          <w:rFonts w:hint="eastAsia" w:ascii="楷体" w:hAnsi="楷体" w:eastAsia="楷体" w:cs="楷体"/>
+          <w:b w:val="0"/>
+          <w:bCs/>
+          <w:i w:val="0"/>
+          <w:iCs w:val="0"/>
+          <w:sz w:val="30"/>
+          <w:szCs w:val="30"/>
+          <w:lang w:val="en-US" w:eastAsia="zh-CN"/>
+        </w:rPr>
+      </w:pPr>
+      <w:r>
+        <w:rPr>
+          <w:rStyle w:val="4"/>
+          <w:rFonts w:hint="eastAsia" w:ascii="楷体" w:hAnsi="楷体" w:eastAsia="楷体" w:cs="楷体"/>
+          <w:b w:val="0"/>
+          <w:bCs/>
+          <w:i w:val="0"/>
+          <w:iCs w:val="0"/>
+          <w:sz w:val="30"/>
+          <w:szCs w:val="30"/>
+          <w:lang w:val="en-US" w:eastAsia="zh-CN"/>
+        </w:rPr>
+        <w:t>└ VipInfoService.java</w:t>
+      </w:r>
+    </w:p>
+    <w:p>
+      <w:pPr>
+        <w:ind w:left="1260" w:leftChars="0" w:firstLine="420" w:firstLineChars="0"/>
+        <w:rPr>
+          <w:rStyle w:val="4"/>
+          <w:rFonts w:hint="eastAsia" w:ascii="楷体" w:hAnsi="楷体" w:eastAsia="楷体" w:cs="楷体"/>
+          <w:b w:val="0"/>
+          <w:bCs/>
+          <w:i w:val="0"/>
+          <w:iCs w:val="0"/>
+          <w:sz w:val="30"/>
+          <w:szCs w:val="30"/>
+          <w:lang w:val="en-US" w:eastAsia="zh-CN"/>
+        </w:rPr>
+      </w:pPr>
+    </w:p>
+    <w:p>
+      <w:pPr>
+        <w:ind w:left="840" w:leftChars="0" w:firstLine="420" w:firstLineChars="0"/>
+        <w:rPr>
+          <w:rStyle w:val="4"/>
+          <w:rFonts w:hint="eastAsia" w:ascii="楷体" w:hAnsi="楷体" w:eastAsia="楷体" w:cs="楷体"/>
+          <w:b w:val="0"/>
+          <w:bCs/>
+          <w:i w:val="0"/>
+          <w:iCs w:val="0"/>
+          <w:sz w:val="30"/>
+          <w:szCs w:val="30"/>
+          <w:lang w:val="en-US" w:eastAsia="zh-CN"/>
+        </w:rPr>
+      </w:pPr>
+      <w:r>
+        <w:rPr>
+          <w:rStyle w:val="4"/>
+          <w:rFonts w:hint="eastAsia" w:ascii="楷体" w:hAnsi="楷体" w:eastAsia="楷体" w:cs="楷体"/>
+          <w:b w:val="0"/>
+          <w:bCs/>
+          <w:i w:val="0"/>
+          <w:iCs w:val="0"/>
+          <w:sz w:val="30"/>
+          <w:szCs w:val="30"/>
+          <w:lang w:val="en-US" w:eastAsia="zh-CN"/>
+        </w:rPr>
+        <w:t>1.2.2.2 com.wqz.ds.service.impl</w:t>
+      </w:r>
+    </w:p>
+    <w:p>
+      <w:pPr>
+        <w:ind w:left="1260" w:leftChars="0" w:firstLine="420" w:firstLineChars="0"/>
+        <w:rPr>
+          <w:rStyle w:val="4"/>
+          <w:rFonts w:hint="eastAsia" w:ascii="楷体" w:hAnsi="楷体" w:eastAsia="楷体" w:cs="楷体"/>
+          <w:b w:val="0"/>
+          <w:bCs/>
+          <w:i w:val="0"/>
+          <w:iCs w:val="0"/>
+          <w:sz w:val="30"/>
+          <w:szCs w:val="30"/>
+          <w:lang w:val="en-US" w:eastAsia="zh-CN"/>
+        </w:rPr>
+      </w:pPr>
+      <w:r>
+        <w:rPr>
+          <w:rStyle w:val="4"/>
+          <w:rFonts w:hint="eastAsia" w:ascii="楷体" w:hAnsi="楷体" w:eastAsia="楷体" w:cs="楷体"/>
+          <w:b w:val="0"/>
+          <w:bCs/>
+          <w:i w:val="0"/>
+          <w:iCs w:val="0"/>
+          <w:sz w:val="30"/>
+          <w:szCs w:val="30"/>
+          <w:lang w:val="en-US" w:eastAsia="zh-CN"/>
+        </w:rPr>
+        <w:t>├ BrandInfoServiceImpl.java</w:t>
+      </w:r>
+    </w:p>
+    <w:p>
+      <w:pPr>
+        <w:ind w:left="1260" w:leftChars="0" w:firstLine="420" w:firstLineChars="0"/>
+        <w:rPr>
+          <w:rStyle w:val="4"/>
+          <w:rFonts w:hint="eastAsia" w:ascii="楷体" w:hAnsi="楷体" w:eastAsia="楷体" w:cs="楷体"/>
+          <w:b w:val="0"/>
+          <w:bCs/>
+          <w:i w:val="0"/>
+          <w:iCs w:val="0"/>
+          <w:sz w:val="30"/>
+          <w:szCs w:val="30"/>
+          <w:lang w:val="en-US" w:eastAsia="zh-CN"/>
+        </w:rPr>
+      </w:pPr>
+      <w:r>
+        <w:rPr>
+          <w:rStyle w:val="4"/>
+          <w:rFonts w:hint="eastAsia" w:ascii="楷体" w:hAnsi="楷体" w:eastAsia="楷体" w:cs="楷体"/>
+          <w:b w:val="0"/>
+          <w:bCs/>
+          <w:i w:val="0"/>
+          <w:iCs w:val="0"/>
+          <w:sz w:val="30"/>
+          <w:szCs w:val="30"/>
+          <w:lang w:val="en-US" w:eastAsia="zh-CN"/>
+        </w:rPr>
+        <w:t>├ BusinessUnitInfoServiceImpl.java</w:t>
+      </w:r>
+    </w:p>
+    <w:p>
+      <w:pPr>
+        <w:ind w:left="1260" w:leftChars="0" w:firstLine="420" w:firstLineChars="0"/>
+        <w:rPr>
+          <w:rStyle w:val="4"/>
+          <w:rFonts w:hint="eastAsia" w:ascii="楷体" w:hAnsi="楷体" w:eastAsia="楷体" w:cs="楷体"/>
+          <w:b w:val="0"/>
+          <w:bCs/>
+          <w:i w:val="0"/>
+          <w:iCs w:val="0"/>
+          <w:sz w:val="30"/>
+          <w:szCs w:val="30"/>
+          <w:lang w:val="en-US" w:eastAsia="zh-CN"/>
+        </w:rPr>
+      </w:pPr>
+      <w:r>
+        <w:rPr>
+          <w:rStyle w:val="4"/>
+          <w:rFonts w:hint="eastAsia" w:ascii="楷体" w:hAnsi="楷体" w:eastAsia="楷体" w:cs="楷体"/>
+          <w:b w:val="0"/>
+          <w:bCs/>
+          <w:i w:val="0"/>
+          <w:iCs w:val="0"/>
+          <w:sz w:val="30"/>
+          <w:szCs w:val="30"/>
+          <w:lang w:val="en-US" w:eastAsia="zh-CN"/>
+        </w:rPr>
+        <w:t>├ CameraInfoServiceImpl.java</w:t>
+      </w:r>
+    </w:p>
+    <w:p>
+      <w:pPr>
+        <w:ind w:left="1260" w:leftChars="0" w:firstLine="420" w:firstLineChars="0"/>
+        <w:rPr>
+          <w:rStyle w:val="4"/>
+          <w:rFonts w:hint="eastAsia" w:ascii="楷体" w:hAnsi="楷体" w:eastAsia="楷体" w:cs="楷体"/>
+          <w:b w:val="0"/>
+          <w:bCs/>
+          <w:i w:val="0"/>
+          <w:iCs w:val="0"/>
+          <w:sz w:val="30"/>
+          <w:szCs w:val="30"/>
+          <w:lang w:val="en-US" w:eastAsia="zh-CN"/>
+        </w:rPr>
+      </w:pPr>
+      <w:r>
+        <w:rPr>
+          <w:rStyle w:val="4"/>
+          <w:rFonts w:hint="eastAsia" w:ascii="楷体" w:hAnsi="楷体" w:eastAsia="楷体" w:cs="楷体"/>
+          <w:b w:val="0"/>
+          <w:bCs/>
+          <w:i w:val="0"/>
+          <w:iCs w:val="0"/>
+          <w:sz w:val="30"/>
+          <w:szCs w:val="30"/>
+          <w:lang w:val="en-US" w:eastAsia="zh-CN"/>
+        </w:rPr>
+        <w:t>├ CameraPushMsgServiceImpl.java</w:t>
+      </w:r>
+    </w:p>
+    <w:p>
+      <w:pPr>
+        <w:ind w:left="1260" w:leftChars="0" w:firstLine="420" w:firstLineChars="0"/>
+        <w:rPr>
+          <w:rStyle w:val="4"/>
+          <w:rFonts w:hint="eastAsia" w:ascii="楷体" w:hAnsi="楷体" w:eastAsia="楷体" w:cs="楷体"/>
+          <w:b w:val="0"/>
+          <w:bCs/>
+          <w:i w:val="0"/>
+          <w:iCs w:val="0"/>
+          <w:sz w:val="30"/>
+          <w:szCs w:val="30"/>
+          <w:lang w:val="en-US" w:eastAsia="zh-CN"/>
+        </w:rPr>
+      </w:pPr>
+      <w:r>
+        <w:rPr>
+          <w:rStyle w:val="4"/>
+          <w:rFonts w:hint="eastAsia" w:ascii="楷体" w:hAnsi="楷体" w:eastAsia="楷体" w:cs="楷体"/>
+          <w:b w:val="0"/>
+          <w:bCs/>
+          <w:i w:val="0"/>
+          <w:iCs w:val="0"/>
+          <w:sz w:val="30"/>
+          <w:szCs w:val="30"/>
+          <w:lang w:val="en-US" w:eastAsia="zh-CN"/>
+        </w:rPr>
+        <w:t>├ StoreBillsPushMsgServiceImpl.java</w:t>
+      </w:r>
+    </w:p>
+    <w:p>
+      <w:pPr>
+        <w:ind w:left="1260" w:leftChars="0" w:firstLine="420" w:firstLineChars="0"/>
+        <w:rPr>
+          <w:rStyle w:val="4"/>
+          <w:rFonts w:hint="eastAsia" w:ascii="楷体" w:hAnsi="楷体" w:eastAsia="楷体" w:cs="楷体"/>
+          <w:b w:val="0"/>
+          <w:bCs/>
+          <w:i w:val="0"/>
+          <w:iCs w:val="0"/>
+          <w:sz w:val="30"/>
+          <w:szCs w:val="30"/>
+          <w:lang w:val="en-US" w:eastAsia="zh-CN"/>
+        </w:rPr>
+      </w:pPr>
+      <w:r>
+        <w:rPr>
+          <w:rStyle w:val="4"/>
+          <w:rFonts w:hint="eastAsia" w:ascii="楷体" w:hAnsi="楷体" w:eastAsia="楷体" w:cs="楷体"/>
+          <w:b w:val="0"/>
+          <w:bCs/>
+          <w:i w:val="0"/>
+          <w:iCs w:val="0"/>
+          <w:sz w:val="30"/>
+          <w:szCs w:val="30"/>
+          <w:lang w:val="en-US" w:eastAsia="zh-CN"/>
+        </w:rPr>
+        <w:t>├ StoreInfoServiceImpl.java</w:t>
+      </w:r>
+    </w:p>
+    <w:p>
+      <w:pPr>
+        <w:ind w:left="1260" w:leftChars="0" w:firstLine="420" w:firstLineChars="0"/>
+        <w:rPr>
+          <w:rStyle w:val="4"/>
+          <w:rFonts w:hint="eastAsia" w:ascii="楷体" w:hAnsi="楷体" w:eastAsia="楷体" w:cs="楷体"/>
+          <w:b w:val="0"/>
+          <w:bCs/>
+          <w:i w:val="0"/>
+          <w:iCs w:val="0"/>
+          <w:sz w:val="30"/>
+          <w:szCs w:val="30"/>
+          <w:lang w:val="en-US" w:eastAsia="zh-CN"/>
+        </w:rPr>
+      </w:pPr>
+      <w:r>
+        <w:rPr>
+          <w:rStyle w:val="4"/>
+          <w:rFonts w:hint="eastAsia" w:ascii="楷体" w:hAnsi="楷体" w:eastAsia="楷体" w:cs="楷体"/>
+          <w:b w:val="0"/>
+          <w:bCs/>
+          <w:i w:val="0"/>
+          <w:iCs w:val="0"/>
+          <w:sz w:val="30"/>
+          <w:szCs w:val="30"/>
+          <w:lang w:val="en-US" w:eastAsia="zh-CN"/>
+        </w:rPr>
+        <w:t>├ UserInfoServiceImpl.java</w:t>
+      </w:r>
+    </w:p>
+    <w:p>
+      <w:pPr>
+        <w:ind w:left="1260" w:leftChars="0" w:firstLine="420" w:firstLineChars="0"/>
+        <w:rPr>
+          <w:rStyle w:val="4"/>
+          <w:rFonts w:hint="eastAsia" w:ascii="楷体" w:hAnsi="楷体" w:eastAsia="楷体" w:cs="楷体"/>
+          <w:b w:val="0"/>
+          <w:bCs/>
+          <w:i w:val="0"/>
+          <w:iCs w:val="0"/>
+          <w:sz w:val="30"/>
+          <w:szCs w:val="30"/>
+          <w:lang w:val="en-US" w:eastAsia="zh-CN"/>
+        </w:rPr>
+      </w:pPr>
+      <w:r>
+        <w:rPr>
+          <w:rStyle w:val="4"/>
+          <w:rFonts w:hint="eastAsia" w:ascii="楷体" w:hAnsi="楷体" w:eastAsia="楷体" w:cs="楷体"/>
+          <w:b w:val="0"/>
+          <w:bCs/>
+          <w:i w:val="0"/>
+          <w:iCs w:val="0"/>
+          <w:sz w:val="30"/>
+          <w:szCs w:val="30"/>
+          <w:lang w:val="en-US" w:eastAsia="zh-CN"/>
+        </w:rPr>
+        <w:t>└ VipInfoServiceImpl.java</w:t>
+      </w:r>
+    </w:p>
+    <w:p>
+      <w:pPr>
+        <w:ind w:left="1260" w:leftChars="0" w:firstLine="420" w:firstLineChars="0"/>
+        <w:rPr>
+          <w:rStyle w:val="4"/>
+          <w:rFonts w:hint="eastAsia" w:ascii="楷体" w:hAnsi="楷体" w:eastAsia="楷体" w:cs="楷体"/>
+          <w:b w:val="0"/>
+          <w:bCs/>
+          <w:i w:val="0"/>
+          <w:iCs w:val="0"/>
+          <w:sz w:val="30"/>
+          <w:szCs w:val="30"/>
+          <w:lang w:val="en-US" w:eastAsia="zh-CN"/>
+        </w:rPr>
+      </w:pPr>
+    </w:p>
+    <w:p>
+      <w:pPr>
+        <w:numPr>
+          <w:ilvl w:val="0"/>
+          <w:numId w:val="0"/>
+        </w:numPr>
+        <w:ind w:firstLine="420" w:firstLineChars="0"/>
+        <w:jc w:val="left"/>
+        <w:rPr>
+          <w:rStyle w:val="4"/>
+          <w:rFonts w:hint="eastAsia" w:ascii="楷体" w:hAnsi="楷体" w:eastAsia="楷体" w:cs="楷体"/>
+          <w:b w:val="0"/>
+          <w:bCs/>
+          <w:i w:val="0"/>
+          <w:iCs w:val="0"/>
+          <w:sz w:val="30"/>
+          <w:szCs w:val="30"/>
+          <w:lang w:val="en-US" w:eastAsia="zh-CN"/>
+        </w:rPr>
+      </w:pPr>
+      <w:r>
+        <w:rPr>
+          <w:rStyle w:val="4"/>
+          <w:rFonts w:hint="eastAsia" w:ascii="楷体" w:hAnsi="楷体" w:eastAsia="楷体" w:cs="楷体"/>
+          <w:b w:val="0"/>
+          <w:bCs/>
+          <w:i w:val="0"/>
+          <w:iCs w:val="0"/>
+          <w:sz w:val="30"/>
+          <w:szCs w:val="30"/>
+          <w:lang w:val="en-US" w:eastAsia="zh-CN"/>
+        </w:rPr>
+        <w:t>1.3 表现层：</w:t>
+      </w:r>
+    </w:p>
+    <w:p>
+      <w:pPr>
+        <w:ind w:firstLine="420" w:firstLineChars="0"/>
+        <w:rPr>
+          <w:rStyle w:val="4"/>
+          <w:rFonts w:hint="eastAsia" w:ascii="楷体" w:hAnsi="楷体" w:eastAsia="楷体" w:cs="楷体"/>
+          <w:b w:val="0"/>
+          <w:bCs/>
+          <w:i w:val="0"/>
+          <w:iCs w:val="0"/>
+          <w:sz w:val="30"/>
+          <w:szCs w:val="30"/>
+          <w:lang w:val="en-US" w:eastAsia="zh-CN"/>
+        </w:rPr>
+      </w:pPr>
+      <w:r>
+        <w:rPr>
+          <w:rStyle w:val="4"/>
+          <w:rFonts w:hint="eastAsia" w:ascii="楷体" w:hAnsi="楷体" w:eastAsia="楷体" w:cs="楷体"/>
+          <w:b w:val="0"/>
+          <w:bCs/>
+          <w:i w:val="0"/>
+          <w:iCs w:val="0"/>
+          <w:sz w:val="30"/>
+          <w:szCs w:val="30"/>
+          <w:lang w:val="en-US" w:eastAsia="zh-CN"/>
+        </w:rPr>
+        <w:t>表现层使用SpringMVC框架作为路由控制器。</w:t>
+      </w:r>
+    </w:p>
+    <w:p>
+      <w:pPr>
+        <w:rPr>
+          <w:rStyle w:val="4"/>
+          <w:rFonts w:hint="eastAsia" w:ascii="楷体" w:hAnsi="楷体" w:eastAsia="楷体" w:cs="楷体"/>
+          <w:b w:val="0"/>
+          <w:bCs/>
+          <w:i w:val="0"/>
+          <w:iCs w:val="0"/>
+          <w:sz w:val="30"/>
+          <w:szCs w:val="30"/>
+          <w:lang w:val="en-US" w:eastAsia="zh-CN"/>
+        </w:rPr>
+      </w:pPr>
+      <w:r>
+        <w:rPr>
+          <w:rStyle w:val="4"/>
+          <w:rFonts w:hint="eastAsia" w:ascii="楷体" w:hAnsi="楷体" w:eastAsia="楷体" w:cs="楷体"/>
+          <w:b w:val="0"/>
+          <w:bCs/>
+          <w:i w:val="0"/>
+          <w:iCs w:val="0"/>
+          <w:sz w:val="30"/>
+          <w:szCs w:val="30"/>
+          <w:lang w:val="en-US" w:eastAsia="zh-CN"/>
+        </w:rPr>
+        <w:drawing>
+          <wp:anchor distT="0" distB="0" distL="114300" distR="114300" simplePos="0" relativeHeight="251658240" behindDoc="0" locked="0" layoutInCell="1" allowOverlap="1">
+            <wp:simplePos x="0" y="0"/>
+            <wp:positionH relativeFrom="column">
+              <wp:posOffset>-685800</wp:posOffset>
+            </wp:positionH>
+            <wp:positionV relativeFrom="paragraph">
+              <wp:posOffset>24765</wp:posOffset>
+            </wp:positionV>
+            <wp:extent cx="6531610" cy="5315585"/>
+            <wp:effectExtent l="0" t="0" r="0" b="0"/>
+            <wp:wrapTopAndBottom/>
+            <wp:docPr id="1" name="图片 1" descr="springmvc流程图"/>
+            <wp:cNvGraphicFramePr>
+              <a:graphicFrameLocks xmlns:a="http://schemas.openxmlformats.org/drawingml/2006/main" noChangeAspect="1"/>
+            </wp:cNvGraphicFramePr>
+            <a:graphic xmlns:a="http://schemas.openxmlformats.org/drawingml/2006/main">
+              <a:graphicData uri="http://schemas.openxmlformats.org/drawingml/2006/picture">
+                <pic:pic xmlns:pic="http://schemas.openxmlformats.org/drawingml/2006/picture">
+                  <pic:nvPicPr>
+                    <pic:cNvPr id="1" name="图片 1" descr="springmvc流程图"/>
+                    <pic:cNvPicPr>
+                      <a:picLocks noChangeAspect="1"/>
+                    </pic:cNvPicPr>
+                  </pic:nvPicPr>
+                  <pic:blipFill>
+                    <a:blip r:embed="rId4"/>
+                    <a:stretch>
+                      <a:fillRect/>
+                    </a:stretch>
+                  </pic:blipFill>
+                  <pic:spPr>
+                    <a:xfrm>
+                      <a:off x="0" y="0"/>
+                      <a:ext cx="6531610" cy="5315585"/>
+                    </a:xfrm>
+                    <a:prstGeom prst="rect">
+                      <a:avLst/>
+                    </a:prstGeom>
+                  </pic:spPr>
+                </pic:pic>
+              </a:graphicData>
+            </a:graphic>
+          </wp:anchor>
+        </w:drawing>
+      </w:r>
+    </w:p>
+    <w:p>
+      <w:pPr>
+        <w:ind w:left="420" w:leftChars="0" w:firstLine="420" w:firstLineChars="0"/>
+        <w:rPr>
+          <w:rStyle w:val="4"/>
+          <w:rFonts w:hint="eastAsia" w:ascii="楷体" w:hAnsi="楷体" w:eastAsia="楷体" w:cs="楷体"/>
+          <w:b w:val="0"/>
+          <w:bCs/>
+          <w:i w:val="0"/>
+          <w:iCs w:val="0"/>
+          <w:sz w:val="30"/>
+          <w:szCs w:val="30"/>
+          <w:lang w:val="en-US" w:eastAsia="zh-CN"/>
+        </w:rPr>
+      </w:pPr>
+      <w:r>
+        <w:rPr>
+          <w:rStyle w:val="4"/>
+          <w:rFonts w:hint="eastAsia" w:ascii="楷体" w:hAnsi="楷体" w:eastAsia="楷体" w:cs="楷体"/>
+          <w:b w:val="0"/>
+          <w:bCs/>
+          <w:i w:val="0"/>
+          <w:iCs w:val="0"/>
+          <w:sz w:val="30"/>
+          <w:szCs w:val="30"/>
+          <w:lang w:val="en-US" w:eastAsia="zh-CN"/>
+        </w:rPr>
+        <w:t>1.3.1 表现层包名及含义：</w:t>
+      </w:r>
+    </w:p>
+    <w:p>
+      <w:pPr>
+        <w:ind w:left="840" w:leftChars="0" w:firstLine="420" w:firstLineChars="0"/>
+        <w:rPr>
+          <w:rStyle w:val="4"/>
+          <w:rFonts w:hint="eastAsia" w:ascii="楷体" w:hAnsi="楷体" w:eastAsia="楷体" w:cs="楷体"/>
+          <w:b w:val="0"/>
+          <w:bCs/>
+          <w:i w:val="0"/>
+          <w:iCs w:val="0"/>
+          <w:sz w:val="30"/>
+          <w:szCs w:val="30"/>
+          <w:lang w:val="en-US" w:eastAsia="zh-CN"/>
+        </w:rPr>
+      </w:pPr>
+      <w:r>
+        <w:rPr>
+          <w:rStyle w:val="4"/>
+          <w:rFonts w:hint="eastAsia" w:ascii="楷体" w:hAnsi="楷体" w:eastAsia="楷体" w:cs="楷体"/>
+          <w:b w:val="0"/>
+          <w:bCs/>
+          <w:i w:val="0"/>
+          <w:iCs w:val="0"/>
+          <w:sz w:val="30"/>
+          <w:szCs w:val="30"/>
+          <w:lang w:val="en-US" w:eastAsia="zh-CN"/>
+        </w:rPr>
+        <w:t>com.wqz.ds.controller 表现层路由控制器实现</w:t>
+      </w:r>
+    </w:p>
+    <w:p>
+      <w:pPr>
+        <w:ind w:left="420" w:leftChars="0" w:firstLine="420" w:firstLineChars="0"/>
+        <w:rPr>
+          <w:rStyle w:val="4"/>
+          <w:rFonts w:hint="eastAsia" w:ascii="楷体" w:hAnsi="楷体" w:eastAsia="楷体" w:cs="楷体"/>
+          <w:b w:val="0"/>
+          <w:bCs/>
+          <w:i w:val="0"/>
+          <w:iCs w:val="0"/>
+          <w:sz w:val="30"/>
+          <w:szCs w:val="30"/>
+          <w:lang w:val="en-US" w:eastAsia="zh-CN"/>
+        </w:rPr>
+      </w:pPr>
+      <w:r>
+        <w:rPr>
+          <w:rStyle w:val="4"/>
+          <w:rFonts w:hint="eastAsia" w:ascii="楷体" w:hAnsi="楷体" w:eastAsia="楷体" w:cs="楷体"/>
+          <w:b w:val="0"/>
+          <w:bCs/>
+          <w:i w:val="0"/>
+          <w:iCs w:val="0"/>
+          <w:sz w:val="30"/>
+          <w:szCs w:val="30"/>
+          <w:lang w:val="en-US" w:eastAsia="zh-CN"/>
+        </w:rPr>
+        <w:t>1.3.2 表现层类名：</w:t>
+      </w:r>
+    </w:p>
+    <w:p>
+      <w:pPr>
+        <w:ind w:left="840" w:leftChars="0" w:firstLine="420" w:firstLineChars="0"/>
+        <w:rPr>
+          <w:rStyle w:val="4"/>
+          <w:rFonts w:hint="eastAsia" w:ascii="楷体" w:hAnsi="楷体" w:eastAsia="楷体" w:cs="楷体"/>
+          <w:b w:val="0"/>
+          <w:bCs/>
+          <w:i w:val="0"/>
+          <w:iCs w:val="0"/>
+          <w:sz w:val="30"/>
+          <w:szCs w:val="30"/>
+          <w:lang w:val="en-US" w:eastAsia="zh-CN"/>
+        </w:rPr>
+      </w:pPr>
+      <w:r>
+        <w:rPr>
+          <w:rStyle w:val="4"/>
+          <w:rFonts w:hint="eastAsia" w:ascii="楷体" w:hAnsi="楷体" w:eastAsia="楷体" w:cs="楷体"/>
+          <w:b w:val="0"/>
+          <w:bCs/>
+          <w:i w:val="0"/>
+          <w:iCs w:val="0"/>
+          <w:sz w:val="30"/>
+          <w:szCs w:val="30"/>
+          <w:lang w:val="en-US" w:eastAsia="zh-CN"/>
+        </w:rPr>
+        <w:t>1.3.2.1 com.wqz.ds.controller</w:t>
+      </w:r>
+    </w:p>
+    <w:p>
+      <w:pPr>
+        <w:ind w:left="1260" w:leftChars="0" w:firstLine="420" w:firstLineChars="0"/>
+        <w:rPr>
+          <w:rStyle w:val="4"/>
+          <w:rFonts w:hint="eastAsia" w:ascii="楷体" w:hAnsi="楷体" w:eastAsia="楷体" w:cs="楷体"/>
+          <w:b w:val="0"/>
+          <w:bCs/>
+          <w:i w:val="0"/>
+          <w:iCs w:val="0"/>
+          <w:sz w:val="30"/>
+          <w:szCs w:val="30"/>
+          <w:lang w:val="en-US" w:eastAsia="zh-CN"/>
+        </w:rPr>
+      </w:pPr>
+      <w:r>
+        <w:rPr>
+          <w:rStyle w:val="4"/>
+          <w:rFonts w:hint="eastAsia" w:ascii="楷体" w:hAnsi="楷体" w:eastAsia="楷体" w:cs="楷体"/>
+          <w:b w:val="0"/>
+          <w:bCs/>
+          <w:i w:val="0"/>
+          <w:iCs w:val="0"/>
+          <w:sz w:val="30"/>
+          <w:szCs w:val="30"/>
+          <w:lang w:val="en-US" w:eastAsia="zh-CN"/>
+        </w:rPr>
+        <w:t>├ BrandController.java</w:t>
+      </w:r>
+    </w:p>
+    <w:p>
+      <w:pPr>
+        <w:ind w:left="1260" w:leftChars="0" w:firstLine="420" w:firstLineChars="0"/>
+        <w:rPr>
+          <w:rStyle w:val="4"/>
+          <w:rFonts w:hint="eastAsia" w:ascii="楷体" w:hAnsi="楷体" w:eastAsia="楷体" w:cs="楷体"/>
+          <w:b w:val="0"/>
+          <w:bCs/>
+          <w:i w:val="0"/>
+          <w:iCs w:val="0"/>
+          <w:sz w:val="30"/>
+          <w:szCs w:val="30"/>
+          <w:lang w:val="en-US" w:eastAsia="zh-CN"/>
+        </w:rPr>
+      </w:pPr>
+      <w:r>
+        <w:rPr>
+          <w:rStyle w:val="4"/>
+          <w:rFonts w:hint="eastAsia" w:ascii="楷体" w:hAnsi="楷体" w:eastAsia="楷体" w:cs="楷体"/>
+          <w:b w:val="0"/>
+          <w:bCs/>
+          <w:i w:val="0"/>
+          <w:iCs w:val="0"/>
+          <w:sz w:val="30"/>
+          <w:szCs w:val="30"/>
+          <w:lang w:val="en-US" w:eastAsia="zh-CN"/>
+        </w:rPr>
+        <w:t>├ BusinessUnitController.java</w:t>
+      </w:r>
+    </w:p>
+    <w:p>
+      <w:pPr>
+        <w:ind w:left="1260" w:leftChars="0" w:firstLine="420" w:firstLineChars="0"/>
+        <w:rPr>
+          <w:rStyle w:val="4"/>
+          <w:rFonts w:hint="eastAsia" w:ascii="楷体" w:hAnsi="楷体" w:eastAsia="楷体" w:cs="楷体"/>
+          <w:b w:val="0"/>
+          <w:bCs/>
+          <w:i w:val="0"/>
+          <w:iCs w:val="0"/>
+          <w:sz w:val="30"/>
+          <w:szCs w:val="30"/>
+          <w:lang w:val="en-US" w:eastAsia="zh-CN"/>
+        </w:rPr>
+      </w:pPr>
+      <w:r>
+        <w:rPr>
+          <w:rStyle w:val="4"/>
+          <w:rFonts w:hint="eastAsia" w:ascii="楷体" w:hAnsi="楷体" w:eastAsia="楷体" w:cs="楷体"/>
+          <w:b w:val="0"/>
+          <w:bCs/>
+          <w:i w:val="0"/>
+          <w:iCs w:val="0"/>
+          <w:sz w:val="30"/>
+          <w:szCs w:val="30"/>
+          <w:lang w:val="en-US" w:eastAsia="zh-CN"/>
+        </w:rPr>
+        <w:t>├ CameraController.java</w:t>
+      </w:r>
+    </w:p>
+    <w:p>
+      <w:pPr>
+        <w:ind w:left="1260" w:leftChars="0" w:firstLine="420" w:firstLineChars="0"/>
+        <w:rPr>
+          <w:rStyle w:val="4"/>
+          <w:rFonts w:hint="eastAsia" w:ascii="楷体" w:hAnsi="楷体" w:eastAsia="楷体" w:cs="楷体"/>
+          <w:b w:val="0"/>
+          <w:bCs/>
+          <w:i w:val="0"/>
+          <w:iCs w:val="0"/>
+          <w:sz w:val="30"/>
+          <w:szCs w:val="30"/>
+          <w:lang w:val="en-US" w:eastAsia="zh-CN"/>
+        </w:rPr>
+      </w:pPr>
+      <w:r>
+        <w:rPr>
+          <w:rStyle w:val="4"/>
+          <w:rFonts w:hint="eastAsia" w:ascii="楷体" w:hAnsi="楷体" w:eastAsia="楷体" w:cs="楷体"/>
+          <w:b w:val="0"/>
+          <w:bCs/>
+          <w:i w:val="0"/>
+          <w:iCs w:val="0"/>
+          <w:sz w:val="30"/>
+          <w:szCs w:val="30"/>
+          <w:lang w:val="en-US" w:eastAsia="zh-CN"/>
+        </w:rPr>
+        <w:t>├ StoreController.java</w:t>
+      </w:r>
+    </w:p>
+    <w:p>
+      <w:pPr>
+        <w:ind w:left="1260" w:leftChars="0" w:firstLine="420" w:firstLineChars="0"/>
+        <w:rPr>
+          <w:rStyle w:val="4"/>
+          <w:rFonts w:hint="eastAsia" w:ascii="楷体" w:hAnsi="楷体" w:eastAsia="楷体" w:cs="楷体"/>
+          <w:b w:val="0"/>
+          <w:bCs/>
+          <w:i w:val="0"/>
+          <w:iCs w:val="0"/>
+          <w:sz w:val="30"/>
+          <w:szCs w:val="30"/>
+          <w:lang w:val="en-US" w:eastAsia="zh-CN"/>
+        </w:rPr>
+      </w:pPr>
+      <w:r>
+        <w:rPr>
+          <w:rStyle w:val="4"/>
+          <w:rFonts w:hint="eastAsia" w:ascii="楷体" w:hAnsi="楷体" w:eastAsia="楷体" w:cs="楷体"/>
+          <w:b w:val="0"/>
+          <w:bCs/>
+          <w:i w:val="0"/>
+          <w:iCs w:val="0"/>
+          <w:sz w:val="30"/>
+          <w:szCs w:val="30"/>
+          <w:lang w:val="en-US" w:eastAsia="zh-CN"/>
+        </w:rPr>
+        <w:t>├ UserController.java</w:t>
+      </w:r>
+    </w:p>
+    <w:p>
+      <w:pPr>
+        <w:ind w:left="1260" w:leftChars="0" w:firstLine="420" w:firstLineChars="0"/>
+        <w:rPr>
+          <w:rStyle w:val="4"/>
+          <w:rFonts w:hint="eastAsia" w:ascii="楷体" w:hAnsi="楷体" w:eastAsia="楷体" w:cs="楷体"/>
+          <w:b w:val="0"/>
+          <w:bCs/>
+          <w:i w:val="0"/>
+          <w:iCs w:val="0"/>
+          <w:sz w:val="30"/>
+          <w:szCs w:val="30"/>
+          <w:lang w:val="en-US" w:eastAsia="zh-CN"/>
+        </w:rPr>
+      </w:pPr>
+      <w:r>
+        <w:rPr>
+          <w:rStyle w:val="4"/>
+          <w:rFonts w:hint="eastAsia" w:ascii="楷体" w:hAnsi="楷体" w:eastAsia="楷体" w:cs="楷体"/>
+          <w:b w:val="0"/>
+          <w:bCs/>
+          <w:i w:val="0"/>
+          <w:iCs w:val="0"/>
+          <w:sz w:val="30"/>
+          <w:szCs w:val="30"/>
+          <w:lang w:val="en-US" w:eastAsia="zh-CN"/>
+        </w:rPr>
+        <w:t>└ VipController.java</w:t>
+      </w:r>
+    </w:p>
+    <w:p>
+      <w:pPr>
+        <w:ind w:firstLine="420" w:firstLineChars="0"/>
+        <w:rPr>
+          <w:rStyle w:val="4"/>
+          <w:rFonts w:hint="eastAsia" w:ascii="楷体" w:hAnsi="楷体" w:eastAsia="楷体" w:cs="楷体"/>
+          <w:b w:val="0"/>
+          <w:bCs/>
+          <w:i w:val="0"/>
+          <w:iCs w:val="0"/>
+          <w:sz w:val="30"/>
+          <w:szCs w:val="30"/>
+          <w:lang w:val="en-US" w:eastAsia="zh-CN"/>
+        </w:rPr>
+      </w:pPr>
+      <w:r>
+        <w:rPr>
+          <w:rStyle w:val="4"/>
+          <w:rFonts w:hint="eastAsia" w:ascii="楷体" w:hAnsi="楷体" w:eastAsia="楷体" w:cs="楷体"/>
+          <w:b w:val="0"/>
+          <w:bCs/>
+          <w:i w:val="0"/>
+          <w:iCs w:val="0"/>
+          <w:sz w:val="30"/>
+          <w:szCs w:val="30"/>
+          <w:lang w:val="en-US" w:eastAsia="zh-CN"/>
+        </w:rPr>
+        <w:t>1.4 其他：</w:t>
+      </w:r>
+    </w:p>
+    <w:p>
+      <w:pPr>
+        <w:ind w:left="420" w:leftChars="0" w:firstLine="420" w:firstLineChars="0"/>
+        <w:rPr>
+          <w:rStyle w:val="4"/>
+          <w:rFonts w:hint="eastAsia" w:ascii="楷体" w:hAnsi="楷体" w:eastAsia="楷体" w:cs="楷体"/>
+          <w:b w:val="0"/>
+          <w:bCs/>
+          <w:i w:val="0"/>
+          <w:iCs w:val="0"/>
+          <w:sz w:val="30"/>
+          <w:szCs w:val="30"/>
+          <w:lang w:val="en-US" w:eastAsia="zh-CN"/>
+        </w:rPr>
+      </w:pPr>
+      <w:r>
+        <w:rPr>
+          <w:rStyle w:val="4"/>
+          <w:rFonts w:hint="eastAsia" w:ascii="楷体" w:hAnsi="楷体" w:eastAsia="楷体" w:cs="楷体"/>
+          <w:b w:val="0"/>
+          <w:bCs/>
+          <w:i w:val="0"/>
+          <w:iCs w:val="0"/>
+          <w:sz w:val="30"/>
+          <w:szCs w:val="30"/>
+          <w:lang w:val="en-US" w:eastAsia="zh-CN"/>
+        </w:rPr>
+        <w:t>1.4.1 其他包名及含义：</w:t>
+      </w:r>
+    </w:p>
+    <w:p>
+      <w:pPr>
+        <w:ind w:left="840" w:leftChars="0" w:firstLine="420" w:firstLineChars="0"/>
+        <w:rPr>
+          <w:rStyle w:val="4"/>
+          <w:rFonts w:hint="eastAsia" w:ascii="楷体" w:hAnsi="楷体" w:eastAsia="楷体" w:cs="楷体"/>
+          <w:b w:val="0"/>
+          <w:bCs/>
+          <w:i w:val="0"/>
+          <w:iCs w:val="0"/>
+          <w:sz w:val="30"/>
+          <w:szCs w:val="30"/>
+          <w:lang w:val="en-US" w:eastAsia="zh-CN"/>
+        </w:rPr>
+      </w:pPr>
+      <w:r>
+        <w:rPr>
+          <w:rStyle w:val="4"/>
+          <w:rFonts w:hint="eastAsia" w:ascii="楷体" w:hAnsi="楷体" w:eastAsia="楷体" w:cs="楷体"/>
+          <w:b w:val="0"/>
+          <w:bCs/>
+          <w:i w:val="0"/>
+          <w:iCs w:val="0"/>
+          <w:sz w:val="30"/>
+          <w:szCs w:val="30"/>
+          <w:lang w:val="en-US" w:eastAsia="zh-CN"/>
+        </w:rPr>
+        <w:t>com.wqz.ds.utils 静态工具类</w:t>
+      </w:r>
+    </w:p>
+    <w:p>
+      <w:pPr>
+        <w:ind w:left="840" w:leftChars="0" w:firstLine="420" w:firstLineChars="0"/>
+        <w:rPr>
+          <w:rStyle w:val="4"/>
+          <w:rFonts w:hint="eastAsia" w:ascii="楷体" w:hAnsi="楷体" w:eastAsia="楷体" w:cs="楷体"/>
+          <w:b w:val="0"/>
+          <w:bCs/>
+          <w:i w:val="0"/>
+          <w:iCs w:val="0"/>
+          <w:sz w:val="30"/>
+          <w:szCs w:val="30"/>
+          <w:lang w:val="en-US" w:eastAsia="zh-CN"/>
+        </w:rPr>
+      </w:pPr>
+      <w:r>
+        <w:rPr>
+          <w:rStyle w:val="4"/>
+          <w:rFonts w:hint="eastAsia" w:ascii="楷体" w:hAnsi="楷体" w:eastAsia="楷体" w:cs="楷体"/>
+          <w:b w:val="0"/>
+          <w:bCs/>
+          <w:i w:val="0"/>
+          <w:iCs w:val="0"/>
+          <w:sz w:val="30"/>
+          <w:szCs w:val="30"/>
+          <w:lang w:val="en-US" w:eastAsia="zh-CN"/>
+        </w:rPr>
+        <w:t>com.wqz.ds.bean  自定义实体类</w:t>
+      </w:r>
+    </w:p>
+    <w:p>
+      <w:pPr>
+        <w:ind w:left="840" w:leftChars="0" w:firstLine="420" w:firstLineChars="0"/>
+        <w:rPr>
+          <w:rStyle w:val="4"/>
+          <w:rFonts w:hint="eastAsia" w:ascii="楷体" w:hAnsi="楷体" w:eastAsia="楷体" w:cs="楷体"/>
+          <w:b w:val="0"/>
+          <w:bCs/>
+          <w:i w:val="0"/>
+          <w:iCs w:val="0"/>
+          <w:sz w:val="30"/>
+          <w:szCs w:val="30"/>
+          <w:lang w:val="en-US" w:eastAsia="zh-CN"/>
+        </w:rPr>
+      </w:pPr>
+    </w:p>
+    <w:p>
+      <w:pPr>
+        <w:numPr>
+          <w:ilvl w:val="0"/>
+          <w:numId w:val="1"/>
+        </w:numPr>
+        <w:jc w:val="left"/>
+        <w:rPr>
+          <w:rStyle w:val="4"/>
+          <w:rFonts w:hint="eastAsia" w:ascii="楷体" w:hAnsi="楷体" w:eastAsia="楷体" w:cs="楷体"/>
           <w:b/>
           <w:bCs w:val="0"/>
           <w:i w:val="0"/>
           <w:iCs w:val="0"/>
-          <w:sz w:val="30"/>
-          <w:szCs w:val="30"/>
+          <w:sz w:val="36"/>
+          <w:szCs w:val="36"/>
           <w:lang w:val="en-US" w:eastAsia="zh-CN"/>
         </w:rPr>
       </w:pPr>
@@ -1859,41 +3222,167 @@
           <w:bCs w:val="0"/>
           <w:i w:val="0"/>
           <w:iCs w:val="0"/>
-          <w:sz w:val="30"/>
-          <w:szCs w:val="30"/>
-          <w:lang w:val="en-US" w:eastAsia="zh-CN"/>
-        </w:rPr>
-        <w:t>1.2 服务层：</w:t>
-      </w:r>
-    </w:p>
-    <w:p>
-      <w:pPr>
+          <w:sz w:val="36"/>
+          <w:szCs w:val="36"/>
+          <w:lang w:val="en-US" w:eastAsia="zh-CN"/>
+        </w:rPr>
+        <w:t>后端代码层级说明</w:t>
+      </w:r>
+    </w:p>
+    <w:p>
+      <w:pPr>
+        <w:numPr>
+          <w:ilvl w:val="0"/>
+          <w:numId w:val="0"/>
+        </w:numPr>
         <w:ind w:firstLine="420" w:firstLineChars="0"/>
-        <w:rPr>
-          <w:rStyle w:val="4"/>
-          <w:rFonts w:hint="eastAsia" w:ascii="楷体" w:hAnsi="楷体" w:eastAsia="楷体" w:cs="楷体"/>
-          <w:b/>
-          <w:bCs w:val="0"/>
-          <w:i w:val="0"/>
-          <w:iCs w:val="0"/>
-          <w:sz w:val="30"/>
-          <w:szCs w:val="30"/>
-          <w:lang w:val="en-US" w:eastAsia="zh-CN"/>
-        </w:rPr>
-      </w:pPr>
-      <w:r>
-        <w:rPr>
-          <w:rStyle w:val="4"/>
-          <w:rFonts w:hint="eastAsia" w:ascii="楷体" w:hAnsi="楷体" w:eastAsia="楷体" w:cs="楷体"/>
-          <w:b/>
-          <w:bCs w:val="0"/>
-          <w:i w:val="0"/>
-          <w:iCs w:val="0"/>
-          <w:sz w:val="30"/>
-          <w:szCs w:val="30"/>
-          <w:lang w:val="en-US" w:eastAsia="zh-CN"/>
-        </w:rPr>
-        <w:t>服务层使用接口+实现类的方式设计。</w:t>
+        <w:jc w:val="left"/>
+        <w:rPr>
+          <w:rStyle w:val="4"/>
+          <w:rFonts w:hint="eastAsia" w:ascii="楷体" w:hAnsi="楷体" w:eastAsia="楷体" w:cs="楷体"/>
+          <w:b w:val="0"/>
+          <w:bCs/>
+          <w:i w:val="0"/>
+          <w:iCs w:val="0"/>
+          <w:sz w:val="36"/>
+          <w:szCs w:val="36"/>
+          <w:lang w:val="en-US" w:eastAsia="zh-CN"/>
+        </w:rPr>
+      </w:pPr>
+      <w:r>
+        <w:rPr>
+          <w:rStyle w:val="4"/>
+          <w:rFonts w:hint="eastAsia" w:ascii="楷体" w:hAnsi="楷体" w:eastAsia="楷体" w:cs="楷体"/>
+          <w:b w:val="0"/>
+          <w:bCs/>
+          <w:i w:val="0"/>
+          <w:iCs w:val="0"/>
+          <w:sz w:val="36"/>
+          <w:szCs w:val="36"/>
+          <w:lang w:val="en-US" w:eastAsia="zh-CN"/>
+        </w:rPr>
+        <w:t>后端层级分为四层，分别为：表现层，服务层，数据持久层和数据库层。关系如图所示：(椭圆内为该层级的用途)。</w:t>
+      </w:r>
+    </w:p>
+    <w:p>
+      <w:pPr>
+        <w:numPr>
+          <w:ilvl w:val="0"/>
+          <w:numId w:val="0"/>
+        </w:numPr>
+        <w:ind w:firstLine="420" w:firstLineChars="0"/>
+        <w:jc w:val="left"/>
+        <w:rPr>
+          <w:rStyle w:val="4"/>
+          <w:rFonts w:hint="eastAsia" w:ascii="楷体" w:hAnsi="楷体" w:eastAsia="楷体" w:cs="楷体"/>
+          <w:b w:val="0"/>
+          <w:bCs/>
+          <w:i w:val="0"/>
+          <w:iCs w:val="0"/>
+          <w:sz w:val="36"/>
+          <w:szCs w:val="36"/>
+          <w:lang w:val="en-US" w:eastAsia="zh-CN"/>
+        </w:rPr>
+      </w:pPr>
+    </w:p>
+    <w:p>
+      <w:pPr>
+        <w:numPr>
+          <w:ilvl w:val="0"/>
+          <w:numId w:val="0"/>
+        </w:numPr>
+        <w:ind w:firstLine="420" w:firstLineChars="0"/>
+        <w:jc w:val="left"/>
+        <w:rPr>
+          <w:rStyle w:val="4"/>
+          <w:rFonts w:hint="eastAsia" w:ascii="楷体" w:hAnsi="楷体" w:eastAsia="楷体" w:cs="楷体"/>
+          <w:b w:val="0"/>
+          <w:bCs/>
+          <w:i w:val="0"/>
+          <w:iCs w:val="0"/>
+          <w:sz w:val="36"/>
+          <w:szCs w:val="36"/>
+          <w:lang w:val="en-US" w:eastAsia="zh-CN"/>
+        </w:rPr>
+      </w:pPr>
+    </w:p>
+    <w:p>
+      <w:pPr>
+        <w:numPr>
+          <w:ilvl w:val="0"/>
+          <w:numId w:val="0"/>
+        </w:numPr>
+        <w:ind w:firstLine="420" w:firstLineChars="0"/>
+        <w:jc w:val="left"/>
+        <w:rPr>
+          <w:rStyle w:val="4"/>
+          <w:rFonts w:hint="eastAsia" w:ascii="楷体" w:hAnsi="楷体" w:eastAsia="楷体" w:cs="楷体"/>
+          <w:b w:val="0"/>
+          <w:bCs/>
+          <w:i w:val="0"/>
+          <w:iCs w:val="0"/>
+          <w:sz w:val="30"/>
+          <w:szCs w:val="30"/>
+          <w:lang w:val="en-US" w:eastAsia="zh-CN"/>
+        </w:rPr>
+      </w:pPr>
+      <w:r>
+        <w:rPr>
+          <w:rStyle w:val="4"/>
+          <w:rFonts w:hint="eastAsia" w:ascii="楷体" w:hAnsi="楷体" w:eastAsia="楷体" w:cs="楷体"/>
+          <w:b w:val="0"/>
+          <w:bCs/>
+          <w:i w:val="0"/>
+          <w:iCs w:val="0"/>
+          <w:sz w:val="30"/>
+          <w:szCs w:val="30"/>
+          <w:lang w:val="en-US" w:eastAsia="zh-CN"/>
+        </w:rPr>
+        <w:drawing>
+          <wp:anchor distT="0" distB="0" distL="114300" distR="114300" simplePos="0" relativeHeight="251659264" behindDoc="0" locked="0" layoutInCell="1" allowOverlap="1">
+            <wp:simplePos x="0" y="0"/>
+            <wp:positionH relativeFrom="column">
+              <wp:posOffset>-409575</wp:posOffset>
+            </wp:positionH>
+            <wp:positionV relativeFrom="paragraph">
+              <wp:posOffset>133350</wp:posOffset>
+            </wp:positionV>
+            <wp:extent cx="5824220" cy="4435475"/>
+            <wp:effectExtent l="0" t="0" r="0" b="0"/>
+            <wp:wrapTopAndBottom/>
+            <wp:docPr id="2" name="图片 2" descr="SSM后端代码层级"/>
+            <wp:cNvGraphicFramePr>
+              <a:graphicFrameLocks xmlns:a="http://schemas.openxmlformats.org/drawingml/2006/main" noChangeAspect="1"/>
+            </wp:cNvGraphicFramePr>
+            <a:graphic xmlns:a="http://schemas.openxmlformats.org/drawingml/2006/main">
+              <a:graphicData uri="http://schemas.openxmlformats.org/drawingml/2006/picture">
+                <pic:pic xmlns:pic="http://schemas.openxmlformats.org/drawingml/2006/picture">
+                  <pic:nvPicPr>
+                    <pic:cNvPr id="2" name="图片 2" descr="SSM后端代码层级"/>
+                    <pic:cNvPicPr>
+                      <a:picLocks noChangeAspect="1"/>
+                    </pic:cNvPicPr>
+                  </pic:nvPicPr>
+                  <pic:blipFill>
+                    <a:blip r:embed="rId5"/>
+                    <a:stretch>
+                      <a:fillRect/>
+                    </a:stretch>
+                  </pic:blipFill>
+                  <pic:spPr>
+                    <a:xfrm>
+                      <a:off x="0" y="0"/>
+                      <a:ext cx="5824220" cy="4435475"/>
+                    </a:xfrm>
+                    <a:prstGeom prst="rect">
+                      <a:avLst/>
+                    </a:prstGeom>
+                  </pic:spPr>
+                </pic:pic>
+              </a:graphicData>
+            </a:graphic>
+          </wp:anchor>
+        </w:drawing>
       </w:r>
     </w:p>
     <w:p>
@@ -1902,29 +3391,46 @@
         <w:rPr>
           <w:rStyle w:val="4"/>
           <w:rFonts w:hint="eastAsia" w:ascii="楷体" w:hAnsi="楷体" w:eastAsia="楷体" w:cs="楷体"/>
-          <w:b/>
-          <w:bCs w:val="0"/>
-          <w:i w:val="0"/>
-          <w:iCs w:val="0"/>
-          <w:sz w:val="30"/>
-          <w:szCs w:val="30"/>
-          <w:lang w:val="en-US" w:eastAsia="zh-CN"/>
-        </w:rPr>
-      </w:pPr>
-      <w:r>
-        <w:rPr>
-          <w:rStyle w:val="4"/>
-          <w:rFonts w:hint="eastAsia" w:ascii="楷体" w:hAnsi="楷体" w:eastAsia="楷体" w:cs="楷体"/>
-          <w:b/>
-          <w:bCs w:val="0"/>
-          <w:i w:val="0"/>
-          <w:iCs w:val="0"/>
-          <w:sz w:val="30"/>
-          <w:szCs w:val="30"/>
-          <w:lang w:val="en-US" w:eastAsia="zh-CN"/>
-        </w:rPr>
-        <w:t>1.2.1 服务层包名及含义：</w:t>
-      </w:r>
+          <w:b w:val="0"/>
+          <w:bCs/>
+          <w:i w:val="0"/>
+          <w:iCs w:val="0"/>
+          <w:sz w:val="30"/>
+          <w:szCs w:val="30"/>
+          <w:lang w:val="en-US" w:eastAsia="zh-CN"/>
+        </w:rPr>
+      </w:pPr>
+    </w:p>
+    <w:p>
+      <w:pPr>
+        <w:rPr>
+          <w:rStyle w:val="4"/>
+          <w:rFonts w:hint="eastAsia" w:ascii="楷体" w:hAnsi="楷体" w:eastAsia="楷体" w:cs="楷体"/>
+          <w:b w:val="0"/>
+          <w:bCs/>
+          <w:i w:val="0"/>
+          <w:iCs w:val="0"/>
+          <w:sz w:val="30"/>
+          <w:szCs w:val="30"/>
+          <w:lang w:val="en-US" w:eastAsia="zh-CN"/>
+        </w:rPr>
+      </w:pPr>
+    </w:p>
+    <w:p>
+      <w:pPr>
+        <w:ind w:left="420" w:leftChars="0" w:firstLine="420" w:firstLineChars="0"/>
+        <w:rPr>
+          <w:rStyle w:val="4"/>
+          <w:rFonts w:hint="eastAsia" w:ascii="楷体" w:hAnsi="楷体" w:eastAsia="楷体" w:cs="楷体"/>
+          <w:b w:val="0"/>
+          <w:bCs/>
+          <w:i w:val="0"/>
+          <w:iCs w:val="0"/>
+          <w:sz w:val="30"/>
+          <w:szCs w:val="30"/>
+          <w:lang w:val="en-US" w:eastAsia="zh-CN"/>
+        </w:rPr>
+      </w:pPr>
     </w:p>
     <w:p>
       <w:pPr>
@@ -1932,135 +3438,15 @@
         <w:rPr>
           <w:rStyle w:val="4"/>
           <w:rFonts w:hint="eastAsia" w:ascii="楷体" w:hAnsi="楷体" w:eastAsia="楷体" w:cs="楷体"/>
-          <w:b/>
-          <w:bCs w:val="0"/>
-          <w:i w:val="0"/>
-          <w:iCs w:val="0"/>
-          <w:sz w:val="30"/>
-          <w:szCs w:val="30"/>
-          <w:lang w:val="en-US" w:eastAsia="zh-CN"/>
-        </w:rPr>
-      </w:pPr>
-      <w:r>
-        <w:rPr>
-          <w:rStyle w:val="4"/>
-          <w:rFonts w:hint="eastAsia" w:ascii="楷体" w:hAnsi="楷体" w:eastAsia="楷体" w:cs="楷体"/>
-          <w:b/>
-          <w:bCs w:val="0"/>
-          <w:i w:val="0"/>
-          <w:iCs w:val="0"/>
-          <w:sz w:val="30"/>
-          <w:szCs w:val="30"/>
-          <w:lang w:val="en-US" w:eastAsia="zh-CN"/>
-        </w:rPr>
-        <w:t>com.wqz.ds.service        服务层接口设计</w:t>
-      </w:r>
-    </w:p>
-    <w:p>
-      <w:pPr>
-        <w:ind w:left="840" w:leftChars="0" w:firstLine="420" w:firstLineChars="0"/>
-        <w:rPr>
-          <w:rStyle w:val="4"/>
-          <w:rFonts w:hint="eastAsia" w:ascii="楷体" w:hAnsi="楷体" w:eastAsia="楷体" w:cs="楷体"/>
-          <w:b/>
-          <w:bCs w:val="0"/>
-          <w:i w:val="0"/>
-          <w:iCs w:val="0"/>
-          <w:sz w:val="30"/>
-          <w:szCs w:val="30"/>
-          <w:lang w:val="en-US" w:eastAsia="zh-CN"/>
-        </w:rPr>
-      </w:pPr>
-      <w:r>
-        <w:rPr>
-          <w:rStyle w:val="4"/>
-          <w:rFonts w:hint="eastAsia" w:ascii="楷体" w:hAnsi="楷体" w:eastAsia="楷体" w:cs="楷体"/>
-          <w:b/>
-          <w:bCs w:val="0"/>
-          <w:i w:val="0"/>
-          <w:iCs w:val="0"/>
-          <w:sz w:val="30"/>
-          <w:szCs w:val="30"/>
-          <w:lang w:val="en-US" w:eastAsia="zh-CN"/>
-        </w:rPr>
-        <w:t>com.wqz.ds.service.impl   服务层接口实现</w:t>
-      </w:r>
-    </w:p>
-    <w:p>
-      <w:pPr>
-        <w:ind w:left="420" w:leftChars="0" w:firstLine="420" w:firstLineChars="0"/>
-        <w:rPr>
-          <w:rStyle w:val="4"/>
-          <w:rFonts w:hint="eastAsia" w:ascii="楷体" w:hAnsi="楷体" w:eastAsia="楷体" w:cs="楷体"/>
-          <w:b/>
-          <w:bCs w:val="0"/>
-          <w:i w:val="0"/>
-          <w:iCs w:val="0"/>
-          <w:sz w:val="30"/>
-          <w:szCs w:val="30"/>
-          <w:lang w:val="en-US" w:eastAsia="zh-CN"/>
-        </w:rPr>
-      </w:pPr>
-      <w:r>
-        <w:rPr>
-          <w:rStyle w:val="4"/>
-          <w:rFonts w:hint="eastAsia" w:ascii="楷体" w:hAnsi="楷体" w:eastAsia="楷体" w:cs="楷体"/>
-          <w:b/>
-          <w:bCs w:val="0"/>
-          <w:i w:val="0"/>
-          <w:iCs w:val="0"/>
-          <w:sz w:val="30"/>
-          <w:szCs w:val="30"/>
-          <w:lang w:val="en-US" w:eastAsia="zh-CN"/>
-        </w:rPr>
-        <w:t xml:space="preserve">1.2.2 </w:t>
-      </w:r>
-    </w:p>
-    <w:p>
-      <w:pPr>
-        <w:ind w:left="840" w:leftChars="0" w:firstLine="420" w:firstLineChars="0"/>
-        <w:rPr>
-          <w:rStyle w:val="4"/>
-          <w:rFonts w:hint="eastAsia" w:ascii="楷体" w:hAnsi="楷体" w:eastAsia="楷体" w:cs="楷体"/>
-          <w:b/>
-          <w:bCs w:val="0"/>
-          <w:i w:val="0"/>
-          <w:iCs w:val="0"/>
-          <w:sz w:val="30"/>
-          <w:szCs w:val="30"/>
-          <w:lang w:val="en-US" w:eastAsia="zh-CN"/>
-        </w:rPr>
-      </w:pPr>
-      <w:r>
-        <w:rPr>
-          <w:rStyle w:val="4"/>
-          <w:rFonts w:hint="eastAsia" w:ascii="楷体" w:hAnsi="楷体" w:eastAsia="楷体" w:cs="楷体"/>
-          <w:b/>
-          <w:bCs w:val="0"/>
-          <w:i w:val="0"/>
-          <w:iCs w:val="0"/>
-          <w:sz w:val="30"/>
-          <w:szCs w:val="30"/>
-          <w:lang w:val="en-US" w:eastAsia="zh-CN"/>
-        </w:rPr>
-        <w:t>1.2.2</w:t>
-      </w:r>
-      <w:bookmarkStart w:id="0" w:name="_GoBack"/>
-      <w:bookmarkEnd w:id="0"/>
-      <w:r>
-        <w:rPr>
-          <w:rStyle w:val="4"/>
-          <w:rFonts w:hint="eastAsia" w:ascii="楷体" w:hAnsi="楷体" w:eastAsia="楷体" w:cs="楷体"/>
-          <w:b/>
-          <w:bCs w:val="0"/>
-          <w:i w:val="0"/>
-          <w:iCs w:val="0"/>
-          <w:sz w:val="30"/>
-          <w:szCs w:val="30"/>
-          <w:lang w:val="en-US" w:eastAsia="zh-CN"/>
-        </w:rPr>
-        <w:t>.1</w:t>
-      </w:r>
+          <w:b w:val="0"/>
+          <w:bCs/>
+          <w:i w:val="0"/>
+          <w:iCs w:val="0"/>
+          <w:sz w:val="30"/>
+          <w:szCs w:val="30"/>
+          <w:lang w:val="en-US" w:eastAsia="zh-CN"/>
+        </w:rPr>
+      </w:pPr>
     </w:p>
     <w:sectPr>
       <w:pgSz w:w="11906" w:h="16838"/>
@@ -2104,7 +3490,7 @@
   <w:latentStyles w:count="260" w:defQFormat="0" w:defUnhideWhenUsed="1" w:defSemiHidden="1" w:defUIPriority="99" w:defLockedState="0">
     <w:lsdException w:qFormat="1" w:unhideWhenUsed="0" w:uiPriority="0" w:semiHidden="0" w:name="Normal"/>
     <w:lsdException w:qFormat="1" w:unhideWhenUsed="0" w:uiPriority="0" w:semiHidden="0" w:name="heading 1"/>
-    <w:lsdException w:qFormat="1" w:uiPriority="0" w:name="heading 2"/>
+    <w:lsdException w:qFormat="1" w:uiPriority="0" w:semiHidden="0" w:name="heading 2"/>
     <w:lsdException w:qFormat="1" w:uiPriority="0" w:name="heading 3"/>
     <w:lsdException w:qFormat="1" w:uiPriority="0" w:name="heading 4"/>
     <w:lsdException w:qFormat="1" w:uiPriority="0" w:name="heading 5"/>
@@ -2205,7 +3591,7 @@
     <w:lsdException w:unhideWhenUsed="0" w:uiPriority="0" w:semiHidden="0" w:name="HTML Sample"/>
     <w:lsdException w:unhideWhenUsed="0" w:uiPriority="0" w:semiHidden="0" w:name="HTML Typewriter"/>
     <w:lsdException w:unhideWhenUsed="0" w:uiPriority="0" w:semiHidden="0" w:name="HTML Variable"/>
-    <w:lsdException w:unhideWhenUsed="0" w:uiPriority="0" w:name="Normal Table"/>
+    <w:lsdException w:qFormat="1" w:unhideWhenUsed="0" w:uiPriority="0" w:name="Normal Table"/>
     <w:lsdException w:unhideWhenUsed="0" w:uiPriority="0" w:semiHidden="0" w:name="annotation subject"/>
     <w:lsdException w:unhideWhenUsed="0" w:uiPriority="0" w:semiHidden="0" w:name="Table Simple 1"/>
     <w:lsdException w:unhideWhenUsed="0" w:uiPriority="0" w:semiHidden="0" w:name="Table Simple 2"/>
@@ -2413,6 +3799,7 @@
   <w:style w:type="table" w:default="1" w:styleId="5">
     <w:name w:val="Normal Table"/>
     <w:semiHidden/>
+    <w:qFormat/>
     <w:uiPriority w:val="0"/>
     <w:tblPr>
       <w:tblLayout w:type="fixed"/>

</xml_diff>